<commit_message>
Version Abril v0 de DIPLOMADOCITAS
</commit_message>
<xml_diff>
--- a/DIPLOMADO CITAS.docx
+++ b/DIPLOMADO CITAS.docx
@@ -1,10 +1,13 @@
 
 <file path=word/document.xml><?xml version="1.0" encoding="utf-8"?>
-<w:document xmlns:wpc="http://schemas.microsoft.com/office/word/2010/wordprocessingCanvas" xmlns:cx="http://schemas.microsoft.com/office/drawing/2014/chartex" xmlns:cx1="http://schemas.microsoft.com/office/drawing/2015/9/8/chartex" xmlns:cx2="http://schemas.microsoft.com/office/drawing/2015/10/21/chartex" xmlns:cx3="http://schemas.microsoft.com/office/drawing/2016/5/9/chartex" xmlns:cx4="http://schemas.microsoft.com/office/drawing/2016/5/10/chartex" xmlns:cx5="http://schemas.microsoft.com/office/drawing/2016/5/11/chartex" xmlns:cx6="http://schemas.microsoft.com/office/drawing/2016/5/12/chartex" xmlns:cx7="http://schemas.microsoft.com/office/drawing/2016/5/13/chartex" xmlns:cx8="http://schemas.microsoft.com/office/drawing/2016/5/14/chartex" xmlns:mc="http://schemas.openxmlformats.org/markup-compatibility/2006" xmlns:aink="http://schemas.microsoft.com/office/drawing/2016/ink" xmlns:am3d="http://schemas.microsoft.com/office/drawing/2017/model3d" xmlns:o="urn:schemas-microsoft-com:office:office" xmlns:oel="http://schemas.microsoft.com/office/2019/extlst" xmlns:r="http://schemas.openxmlformats.org/officeDocument/2006/relationships" xmlns:m="http://schemas.openxmlformats.org/officeDocument/2006/math" xmlns:v="urn:schemas-microsoft-com:vml" xmlns:wp14="http://schemas.microsoft.com/office/word/2010/wordprocessingDrawing" xmlns:wp="http://schemas.openxmlformats.org/drawingml/2006/wordprocessingDrawing" xmlns:w10="urn:schemas-microsoft-com:office:word" xmlns:w="http://schemas.openxmlformats.org/wordprocessingml/2006/main" xmlns:w14="http://schemas.microsoft.com/office/word/2010/wordml" xmlns:w15="http://schemas.microsoft.com/office/word/2012/wordml" xmlns:w16cex="http://schemas.microsoft.com/office/word/2018/wordml/cex" xmlns:w16cid="http://schemas.microsoft.com/office/word/2016/wordml/cid" xmlns:w16="http://schemas.microsoft.com/office/word/2018/wordml" xmlns:w16du="http://schemas.microsoft.com/office/word/2023/wordml/word16du" xmlns:w16sdtdh="http://schemas.microsoft.com/office/word/2020/wordml/sdtdatahash" xmlns:w16se="http://schemas.microsoft.com/office/word/2015/wordml/symex" xmlns:wpg="http://schemas.microsoft.com/office/word/2010/wordprocessingGroup" xmlns:wpi="http://schemas.microsoft.com/office/word/2010/wordprocessingInk" xmlns:wne="http://schemas.microsoft.com/office/word/2006/wordml" xmlns:wps="http://schemas.microsoft.com/office/word/2010/wordprocessingShape" mc:Ignorable="w14 w15 w16se w16cid w16 w16cex w16sdtdh w16du wp14">
+<w:document xmlns:wpc="http://schemas.microsoft.com/office/word/2010/wordprocessingCanvas" xmlns:cx="http://schemas.microsoft.com/office/drawing/2014/chartex" xmlns:cx1="http://schemas.microsoft.com/office/drawing/2015/9/8/chartex" xmlns:cx2="http://schemas.microsoft.com/office/drawing/2015/10/21/chartex" xmlns:cx3="http://schemas.microsoft.com/office/drawing/2016/5/9/chartex" xmlns:cx4="http://schemas.microsoft.com/office/drawing/2016/5/10/chartex" xmlns:cx5="http://schemas.microsoft.com/office/drawing/2016/5/11/chartex" xmlns:cx6="http://schemas.microsoft.com/office/drawing/2016/5/12/chartex" xmlns:cx7="http://schemas.microsoft.com/office/drawing/2016/5/13/chartex" xmlns:cx8="http://schemas.microsoft.com/office/drawing/2016/5/14/chartex" xmlns:mc="http://schemas.openxmlformats.org/markup-compatibility/2006" xmlns:aink="http://schemas.microsoft.com/office/drawing/2016/ink" xmlns:am3d="http://schemas.microsoft.com/office/drawing/2017/model3d" xmlns:o="urn:schemas-microsoft-com:office:office" xmlns:oel="http://schemas.microsoft.com/office/2019/extlst" xmlns:r="http://schemas.openxmlformats.org/officeDocument/2006/relationships" xmlns:m="http://schemas.openxmlformats.org/officeDocument/2006/math" xmlns:v="urn:schemas-microsoft-com:vml" xmlns:wp14="http://schemas.microsoft.com/office/word/2010/wordprocessingDrawing" xmlns:wp="http://schemas.openxmlformats.org/drawingml/2006/wordprocessingDrawing" xmlns:w10="urn:schemas-microsoft-com:office:word" xmlns:w="http://schemas.openxmlformats.org/wordprocessingml/2006/main" xmlns:w14="http://schemas.microsoft.com/office/word/2010/wordml" xmlns:w15="http://schemas.microsoft.com/office/word/2012/wordml" xmlns:w16cex="http://schemas.microsoft.com/office/word/2018/wordml/cex" xmlns:w16cid="http://schemas.microsoft.com/office/word/2016/wordml/cid" xmlns:w16="http://schemas.microsoft.com/office/word/2018/wordml" xmlns:w16du="http://schemas.microsoft.com/office/word/2023/wordml/word16du" xmlns:w16sdtdh="http://schemas.microsoft.com/office/word/2020/wordml/sdtdatahash" xmlns:w16sdtfl="http://schemas.microsoft.com/office/word/2024/wordml/sdtformatlock" xmlns:w16se="http://schemas.microsoft.com/office/word/2015/wordml/symex" xmlns:wpg="http://schemas.microsoft.com/office/word/2010/wordprocessingGroup" xmlns:wpi="http://schemas.microsoft.com/office/word/2010/wordprocessingInk" xmlns:wne="http://schemas.microsoft.com/office/word/2006/wordml" xmlns:wps="http://schemas.microsoft.com/office/word/2010/wordprocessingShape" mc:Ignorable="w14 w15 w16se w16cid w16 w16cex w16sdtdh w16sdtfl w16du wp14">
   <w:body>
     <w:p>
       <w:r>
         <w:t>DIPLOMADO CITAS</w:t>
+      </w:r>
+      <w:r>
+        <w:t>.</w:t>
       </w:r>
     </w:p>
     <w:p>
@@ -19,119 +22,7 @@
     <w:p/>
     <w:p>
       <w:r>
-        <w:t xml:space="preserve">La empatía, según </w:t>
-      </w:r>
-      <w:proofErr w:type="spellStart"/>
-      <w:r>
-        <w:t>Batson</w:t>
-      </w:r>
-      <w:proofErr w:type="spellEnd"/>
-      <w:r>
-        <w:t xml:space="preserve"> et al. (1991), se refiere a la capacidad de comprender y compartir los sentimientos de otra persona, situándose en su lugar y visualizando el mundo desde su perspectiva. Es más que simpatizar; es una conexión profunda que nos permite sentir con el otro, no sólo por el otro (</w:t>
-      </w:r>
-      <w:proofErr w:type="spellStart"/>
-      <w:r>
-        <w:t>Batson</w:t>
-      </w:r>
-      <w:proofErr w:type="spellEnd"/>
-      <w:r>
-        <w:t xml:space="preserve">, C. D., </w:t>
-      </w:r>
-      <w:proofErr w:type="spellStart"/>
-      <w:r>
-        <w:t>O'Quin</w:t>
-      </w:r>
-      <w:proofErr w:type="spellEnd"/>
-      <w:r>
-        <w:t xml:space="preserve">, K., </w:t>
-      </w:r>
-      <w:proofErr w:type="spellStart"/>
-      <w:r>
-        <w:t>Fultz</w:t>
-      </w:r>
-      <w:proofErr w:type="spellEnd"/>
-      <w:r>
-        <w:t xml:space="preserve">, J., </w:t>
-      </w:r>
-      <w:proofErr w:type="spellStart"/>
-      <w:r>
-        <w:t>Vanderplas</w:t>
-      </w:r>
-      <w:proofErr w:type="spellEnd"/>
-      <w:r>
-        <w:t xml:space="preserve">, M., &amp; </w:t>
-      </w:r>
-      <w:proofErr w:type="spellStart"/>
-      <w:r>
-        <w:t>Isen</w:t>
-      </w:r>
-      <w:proofErr w:type="spellEnd"/>
-      <w:r>
-        <w:t xml:space="preserve">, A. M. (1991). </w:t>
-      </w:r>
-      <w:proofErr w:type="spellStart"/>
-      <w:r>
-        <w:t>Empathic</w:t>
-      </w:r>
-      <w:proofErr w:type="spellEnd"/>
-      <w:r>
-        <w:t xml:space="preserve"> </w:t>
-      </w:r>
-      <w:proofErr w:type="spellStart"/>
-      <w:r>
-        <w:t>joy</w:t>
-      </w:r>
-      <w:proofErr w:type="spellEnd"/>
-      <w:r>
-        <w:t xml:space="preserve"> and the </w:t>
-      </w:r>
-      <w:proofErr w:type="spellStart"/>
-      <w:r>
-        <w:t>empathy-altruism</w:t>
-      </w:r>
-      <w:proofErr w:type="spellEnd"/>
-      <w:r>
-        <w:t xml:space="preserve"> </w:t>
-      </w:r>
-      <w:proofErr w:type="spellStart"/>
-      <w:r>
-        <w:t>hypothesis</w:t>
-      </w:r>
-      <w:proofErr w:type="spellEnd"/>
-      <w:r>
-        <w:t xml:space="preserve">. </w:t>
-      </w:r>
-      <w:proofErr w:type="spellStart"/>
-      <w:r>
-        <w:t>Journal</w:t>
-      </w:r>
-      <w:proofErr w:type="spellEnd"/>
-      <w:r>
-        <w:t xml:space="preserve"> </w:t>
-      </w:r>
-      <w:proofErr w:type="spellStart"/>
-      <w:r>
-        <w:t>of</w:t>
-      </w:r>
-      <w:proofErr w:type="spellEnd"/>
-      <w:r>
-        <w:t xml:space="preserve"> </w:t>
-      </w:r>
-      <w:proofErr w:type="spellStart"/>
-      <w:r>
-        <w:t>Personality</w:t>
-      </w:r>
-      <w:proofErr w:type="spellEnd"/>
-      <w:r>
-        <w:t xml:space="preserve"> and Social </w:t>
-      </w:r>
-      <w:proofErr w:type="spellStart"/>
-      <w:r>
-        <w:t>Psychology</w:t>
-      </w:r>
-      <w:proofErr w:type="spellEnd"/>
-      <w:r>
-        <w:t>, 61(3), 413-426).</w:t>
+        <w:t>La empatía, según Batson et al. (1991), se refiere a la capacidad de comprender y compartir los sentimientos de otra persona, situándose en su lugar y visualizando el mundo desde su perspectiva. Es más que simpatizar; es una conexión profunda que nos permite sentir con el otro, no sólo por el otro (Batson, C. D., O'Quin, K., Fultz, J., Vanderplas, M., &amp; Isen, A. M. (1991). Empathic joy and the empathy-altruism hypothesis. Journal of Personality and Social Psychology, 61(3), 413-426).</w:t>
       </w:r>
     </w:p>
     <w:p/>
@@ -147,23 +38,7 @@
     <w:p/>
     <w:p>
       <w:r>
-        <w:t xml:space="preserve">La empatía es fundamental en entornos educativos. Rogers (1983), un renombrado psicólogo y educador, sugiere que la empatía proporciona un espacio seguro para el aprendizaje, donde los estudiantes sienten que son comprendidos y valorados, lo que a su vez potencia la motivación y el compromiso (Rogers, C. R. (1983). </w:t>
-      </w:r>
-      <w:proofErr w:type="spellStart"/>
-      <w:r>
-        <w:t>Freedom</w:t>
-      </w:r>
-      <w:proofErr w:type="spellEnd"/>
-      <w:r>
-        <w:t xml:space="preserve"> to </w:t>
-      </w:r>
-      <w:proofErr w:type="spellStart"/>
-      <w:r>
-        <w:t>Learn</w:t>
-      </w:r>
-      <w:proofErr w:type="spellEnd"/>
-      <w:r>
-        <w:t xml:space="preserve"> for the 80s. Merrill).</w:t>
+        <w:t>La empatía es fundamental en entornos educativos. Rogers (1983), un renombrado psicólogo y educador, sugiere que la empatía proporciona un espacio seguro para el aprendizaje, donde los estudiantes sienten que son comprendidos y valorados, lo que a su vez potencia la motivación y el compromiso (Rogers, C. R. (1983). Freedom to Learn for the 80s. Merrill).</w:t>
       </w:r>
     </w:p>
     <w:p>
@@ -178,47 +53,7 @@
     <w:p/>
     <w:p>
       <w:r>
-        <w:t xml:space="preserve">Junto con la empatía, la comunicación efectiva es crucial. </w:t>
-      </w:r>
-      <w:proofErr w:type="spellStart"/>
-      <w:r>
-        <w:t>Rost</w:t>
-      </w:r>
-      <w:proofErr w:type="spellEnd"/>
-      <w:r>
-        <w:t xml:space="preserve"> (1990) destaca que la escucha activa, una forma de comunicación donde uno está totalmente presente y atento al hablante, es un elemento esencial para fomentar la comprensión mutua (</w:t>
-      </w:r>
-      <w:proofErr w:type="spellStart"/>
-      <w:r>
-        <w:t>Rost</w:t>
-      </w:r>
-      <w:proofErr w:type="spellEnd"/>
-      <w:r>
-        <w:t xml:space="preserve">, M. (1990). </w:t>
-      </w:r>
-      <w:proofErr w:type="spellStart"/>
-      <w:r>
-        <w:t>Listening</w:t>
-      </w:r>
-      <w:proofErr w:type="spellEnd"/>
-      <w:r>
-        <w:t xml:space="preserve"> in </w:t>
-      </w:r>
-      <w:proofErr w:type="spellStart"/>
-      <w:r>
-        <w:t>language</w:t>
-      </w:r>
-      <w:proofErr w:type="spellEnd"/>
-      <w:r>
-        <w:t xml:space="preserve"> </w:t>
-      </w:r>
-      <w:proofErr w:type="spellStart"/>
-      <w:r>
-        <w:t>learning</w:t>
-      </w:r>
-      <w:proofErr w:type="spellEnd"/>
-      <w:r>
-        <w:t>. Longman).</w:t>
+        <w:t>Junto con la empatía, la comunicación efectiva es crucial. Rost (1990) destaca que la escucha activa, una forma de comunicación donde uno está totalmente presente y atento al hablante, es un elemento esencial para fomentar la comprensión mutua (Rost, M. (1990). Listening in language learning. Longman).</w:t>
       </w:r>
     </w:p>
     <w:p>
@@ -337,111 +172,13 @@
       <w:r>
         <w:t xml:space="preserve">Kabat-Zinn, J. (1994). </w:t>
       </w:r>
-      <w:proofErr w:type="spellStart"/>
       <w:r>
         <w:rPr>
           <w:i/>
           <w:iCs/>
         </w:rPr>
-        <w:t>Wherever</w:t>
-      </w:r>
-      <w:proofErr w:type="spellEnd"/>
-      <w:r>
-        <w:rPr>
-          <w:i/>
-          <w:iCs/>
-        </w:rPr>
-        <w:t xml:space="preserve"> </w:t>
-      </w:r>
-      <w:proofErr w:type="spellStart"/>
-      <w:r>
-        <w:rPr>
-          <w:i/>
-          <w:iCs/>
-        </w:rPr>
-        <w:t>You</w:t>
-      </w:r>
-      <w:proofErr w:type="spellEnd"/>
-      <w:r>
-        <w:rPr>
-          <w:i/>
-          <w:iCs/>
-        </w:rPr>
-        <w:t xml:space="preserve"> </w:t>
-      </w:r>
-      <w:proofErr w:type="spellStart"/>
-      <w:r>
-        <w:rPr>
-          <w:i/>
-          <w:iCs/>
-        </w:rPr>
-        <w:t>Go</w:t>
-      </w:r>
-      <w:proofErr w:type="spellEnd"/>
-      <w:r>
-        <w:rPr>
-          <w:i/>
-          <w:iCs/>
-        </w:rPr>
-        <w:t xml:space="preserve">, There </w:t>
-      </w:r>
-      <w:proofErr w:type="spellStart"/>
-      <w:r>
-        <w:rPr>
-          <w:i/>
-          <w:iCs/>
-        </w:rPr>
-        <w:t>You</w:t>
-      </w:r>
-      <w:proofErr w:type="spellEnd"/>
-      <w:r>
-        <w:rPr>
-          <w:i/>
-          <w:iCs/>
-        </w:rPr>
-        <w:t xml:space="preserve"> Are: Mindfulness </w:t>
-      </w:r>
-      <w:proofErr w:type="spellStart"/>
-      <w:r>
-        <w:rPr>
-          <w:i/>
-          <w:iCs/>
-        </w:rPr>
-        <w:t>Meditation</w:t>
-      </w:r>
-      <w:proofErr w:type="spellEnd"/>
-      <w:r>
-        <w:rPr>
-          <w:i/>
-          <w:iCs/>
-        </w:rPr>
-        <w:t xml:space="preserve"> in </w:t>
-      </w:r>
-      <w:proofErr w:type="spellStart"/>
-      <w:r>
-        <w:rPr>
-          <w:i/>
-          <w:iCs/>
-        </w:rPr>
-        <w:t>Everyday</w:t>
-      </w:r>
-      <w:proofErr w:type="spellEnd"/>
-      <w:r>
-        <w:rPr>
-          <w:i/>
-          <w:iCs/>
-        </w:rPr>
-        <w:t xml:space="preserve"> </w:t>
-      </w:r>
-      <w:proofErr w:type="spellStart"/>
-      <w:r>
-        <w:rPr>
-          <w:i/>
-          <w:iCs/>
-        </w:rPr>
-        <w:t>Life</w:t>
-      </w:r>
-      <w:proofErr w:type="spellEnd"/>
+        <w:t>Wherever You Go, There You Are: Mindfulness Meditation in Everyday Life</w:t>
+      </w:r>
       <w:r>
         <w:t>. Hyperion.</w:t>
       </w:r>
@@ -521,7 +258,6 @@
         </w:rPr>
         <w:t xml:space="preserve">Las relaciones interpersonales se refieren a las conexiones y vínculos que formamos con otros. Son la esencia de nuestra interacción social y desempeñan un papel crucial en nuestro bienestar emocional y psicológico. Como señalan </w:t>
       </w:r>
-      <w:proofErr w:type="spellStart"/>
       <w:r>
         <w:rPr>
           <w:rStyle w:val="nfasis"/>
@@ -529,9 +265,15 @@
           <w:bdr w:val="single" w:sz="2" w:space="0" w:color="D9D9E3" w:frame="1"/>
           <w:shd w:val="clear" w:color="auto" w:fill="FFFFFF"/>
         </w:rPr>
-        <w:t>Dindia</w:t>
-      </w:r>
-      <w:proofErr w:type="spellEnd"/>
+        <w:t>Dindia y Canary (1993)</w:t>
+      </w:r>
+      <w:r>
+        <w:rPr>
+          <w:rFonts w:ascii="Segoe UI" w:hAnsi="Segoe UI" w:cs="Segoe UI"/>
+          <w:shd w:val="clear" w:color="auto" w:fill="FFFFFF"/>
+        </w:rPr>
+        <w:t xml:space="preserve">, las relaciones interpersonales afectan no sólo nuestra salud mental, sino también nuestra salud física, nuestra identidad y nuestra percepción del mundo (Dindia, K., &amp; Canary, D. J. (1993). Definitions and theoretical perspectives on maintaining relationships. </w:t>
+      </w:r>
       <w:r>
         <w:rPr>
           <w:rStyle w:val="nfasis"/>
@@ -539,222 +281,7 @@
           <w:bdr w:val="single" w:sz="2" w:space="0" w:color="D9D9E3" w:frame="1"/>
           <w:shd w:val="clear" w:color="auto" w:fill="FFFFFF"/>
         </w:rPr>
-        <w:t xml:space="preserve"> y </w:t>
-      </w:r>
-      <w:proofErr w:type="spellStart"/>
-      <w:r>
-        <w:rPr>
-          <w:rStyle w:val="nfasis"/>
-          <w:rFonts w:ascii="Segoe UI" w:eastAsiaTheme="majorEastAsia" w:hAnsi="Segoe UI" w:cs="Segoe UI"/>
-          <w:bdr w:val="single" w:sz="2" w:space="0" w:color="D9D9E3" w:frame="1"/>
-          <w:shd w:val="clear" w:color="auto" w:fill="FFFFFF"/>
-        </w:rPr>
-        <w:t>Canary</w:t>
-      </w:r>
-      <w:proofErr w:type="spellEnd"/>
-      <w:r>
-        <w:rPr>
-          <w:rStyle w:val="nfasis"/>
-          <w:rFonts w:ascii="Segoe UI" w:eastAsiaTheme="majorEastAsia" w:hAnsi="Segoe UI" w:cs="Segoe UI"/>
-          <w:bdr w:val="single" w:sz="2" w:space="0" w:color="D9D9E3" w:frame="1"/>
-          <w:shd w:val="clear" w:color="auto" w:fill="FFFFFF"/>
-        </w:rPr>
-        <w:t xml:space="preserve"> (1993)</w:t>
-      </w:r>
-      <w:r>
-        <w:rPr>
-          <w:rFonts w:ascii="Segoe UI" w:hAnsi="Segoe UI" w:cs="Segoe UI"/>
-          <w:shd w:val="clear" w:color="auto" w:fill="FFFFFF"/>
-        </w:rPr>
-        <w:t>, las relaciones interpersonales afectan no sólo nuestra salud mental, sino también nuestra salud física, nuestra identidad y nuestra percepción del mundo (</w:t>
-      </w:r>
-      <w:proofErr w:type="spellStart"/>
-      <w:r>
-        <w:rPr>
-          <w:rFonts w:ascii="Segoe UI" w:hAnsi="Segoe UI" w:cs="Segoe UI"/>
-          <w:shd w:val="clear" w:color="auto" w:fill="FFFFFF"/>
-        </w:rPr>
-        <w:t>Dindia</w:t>
-      </w:r>
-      <w:proofErr w:type="spellEnd"/>
-      <w:r>
-        <w:rPr>
-          <w:rFonts w:ascii="Segoe UI" w:hAnsi="Segoe UI" w:cs="Segoe UI"/>
-          <w:shd w:val="clear" w:color="auto" w:fill="FFFFFF"/>
-        </w:rPr>
-        <w:t xml:space="preserve">, K., &amp; </w:t>
-      </w:r>
-      <w:proofErr w:type="spellStart"/>
-      <w:r>
-        <w:rPr>
-          <w:rFonts w:ascii="Segoe UI" w:hAnsi="Segoe UI" w:cs="Segoe UI"/>
-          <w:shd w:val="clear" w:color="auto" w:fill="FFFFFF"/>
-        </w:rPr>
-        <w:t>Canary</w:t>
-      </w:r>
-      <w:proofErr w:type="spellEnd"/>
-      <w:r>
-        <w:rPr>
-          <w:rFonts w:ascii="Segoe UI" w:hAnsi="Segoe UI" w:cs="Segoe UI"/>
-          <w:shd w:val="clear" w:color="auto" w:fill="FFFFFF"/>
-        </w:rPr>
-        <w:t xml:space="preserve">, D. J. (1993). </w:t>
-      </w:r>
-      <w:proofErr w:type="spellStart"/>
-      <w:r>
-        <w:rPr>
-          <w:rFonts w:ascii="Segoe UI" w:hAnsi="Segoe UI" w:cs="Segoe UI"/>
-          <w:shd w:val="clear" w:color="auto" w:fill="FFFFFF"/>
-        </w:rPr>
-        <w:t>Definitions</w:t>
-      </w:r>
-      <w:proofErr w:type="spellEnd"/>
-      <w:r>
-        <w:rPr>
-          <w:rFonts w:ascii="Segoe UI" w:hAnsi="Segoe UI" w:cs="Segoe UI"/>
-          <w:shd w:val="clear" w:color="auto" w:fill="FFFFFF"/>
-        </w:rPr>
-        <w:t xml:space="preserve"> and </w:t>
-      </w:r>
-      <w:proofErr w:type="spellStart"/>
-      <w:r>
-        <w:rPr>
-          <w:rFonts w:ascii="Segoe UI" w:hAnsi="Segoe UI" w:cs="Segoe UI"/>
-          <w:shd w:val="clear" w:color="auto" w:fill="FFFFFF"/>
-        </w:rPr>
-        <w:t>theoretical</w:t>
-      </w:r>
-      <w:proofErr w:type="spellEnd"/>
-      <w:r>
-        <w:rPr>
-          <w:rFonts w:ascii="Segoe UI" w:hAnsi="Segoe UI" w:cs="Segoe UI"/>
-          <w:shd w:val="clear" w:color="auto" w:fill="FFFFFF"/>
-        </w:rPr>
-        <w:t xml:space="preserve"> </w:t>
-      </w:r>
-      <w:proofErr w:type="spellStart"/>
-      <w:r>
-        <w:rPr>
-          <w:rFonts w:ascii="Segoe UI" w:hAnsi="Segoe UI" w:cs="Segoe UI"/>
-          <w:shd w:val="clear" w:color="auto" w:fill="FFFFFF"/>
-        </w:rPr>
-        <w:t>perspectives</w:t>
-      </w:r>
-      <w:proofErr w:type="spellEnd"/>
-      <w:r>
-        <w:rPr>
-          <w:rFonts w:ascii="Segoe UI" w:hAnsi="Segoe UI" w:cs="Segoe UI"/>
-          <w:shd w:val="clear" w:color="auto" w:fill="FFFFFF"/>
-        </w:rPr>
-        <w:t xml:space="preserve"> </w:t>
-      </w:r>
-      <w:proofErr w:type="spellStart"/>
-      <w:r>
-        <w:rPr>
-          <w:rFonts w:ascii="Segoe UI" w:hAnsi="Segoe UI" w:cs="Segoe UI"/>
-          <w:shd w:val="clear" w:color="auto" w:fill="FFFFFF"/>
-        </w:rPr>
-        <w:t>on</w:t>
-      </w:r>
-      <w:proofErr w:type="spellEnd"/>
-      <w:r>
-        <w:rPr>
-          <w:rFonts w:ascii="Segoe UI" w:hAnsi="Segoe UI" w:cs="Segoe UI"/>
-          <w:shd w:val="clear" w:color="auto" w:fill="FFFFFF"/>
-        </w:rPr>
-        <w:t xml:space="preserve"> </w:t>
-      </w:r>
-      <w:proofErr w:type="spellStart"/>
-      <w:r>
-        <w:rPr>
-          <w:rFonts w:ascii="Segoe UI" w:hAnsi="Segoe UI" w:cs="Segoe UI"/>
-          <w:shd w:val="clear" w:color="auto" w:fill="FFFFFF"/>
-        </w:rPr>
-        <w:t>maintaining</w:t>
-      </w:r>
-      <w:proofErr w:type="spellEnd"/>
-      <w:r>
-        <w:rPr>
-          <w:rFonts w:ascii="Segoe UI" w:hAnsi="Segoe UI" w:cs="Segoe UI"/>
-          <w:shd w:val="clear" w:color="auto" w:fill="FFFFFF"/>
-        </w:rPr>
-        <w:t xml:space="preserve"> </w:t>
-      </w:r>
-      <w:proofErr w:type="spellStart"/>
-      <w:r>
-        <w:rPr>
-          <w:rFonts w:ascii="Segoe UI" w:hAnsi="Segoe UI" w:cs="Segoe UI"/>
-          <w:shd w:val="clear" w:color="auto" w:fill="FFFFFF"/>
-        </w:rPr>
-        <w:t>relationships</w:t>
-      </w:r>
-      <w:proofErr w:type="spellEnd"/>
-      <w:r>
-        <w:rPr>
-          <w:rFonts w:ascii="Segoe UI" w:hAnsi="Segoe UI" w:cs="Segoe UI"/>
-          <w:shd w:val="clear" w:color="auto" w:fill="FFFFFF"/>
-        </w:rPr>
-        <w:t xml:space="preserve">. </w:t>
-      </w:r>
-      <w:proofErr w:type="spellStart"/>
-      <w:r>
-        <w:rPr>
-          <w:rStyle w:val="nfasis"/>
-          <w:rFonts w:ascii="Segoe UI" w:eastAsiaTheme="majorEastAsia" w:hAnsi="Segoe UI" w:cs="Segoe UI"/>
-          <w:bdr w:val="single" w:sz="2" w:space="0" w:color="D9D9E3" w:frame="1"/>
-          <w:shd w:val="clear" w:color="auto" w:fill="FFFFFF"/>
-        </w:rPr>
-        <w:t>Journal</w:t>
-      </w:r>
-      <w:proofErr w:type="spellEnd"/>
-      <w:r>
-        <w:rPr>
-          <w:rStyle w:val="nfasis"/>
-          <w:rFonts w:ascii="Segoe UI" w:eastAsiaTheme="majorEastAsia" w:hAnsi="Segoe UI" w:cs="Segoe UI"/>
-          <w:bdr w:val="single" w:sz="2" w:space="0" w:color="D9D9E3" w:frame="1"/>
-          <w:shd w:val="clear" w:color="auto" w:fill="FFFFFF"/>
-        </w:rPr>
-        <w:t xml:space="preserve"> </w:t>
-      </w:r>
-      <w:proofErr w:type="spellStart"/>
-      <w:r>
-        <w:rPr>
-          <w:rStyle w:val="nfasis"/>
-          <w:rFonts w:ascii="Segoe UI" w:eastAsiaTheme="majorEastAsia" w:hAnsi="Segoe UI" w:cs="Segoe UI"/>
-          <w:bdr w:val="single" w:sz="2" w:space="0" w:color="D9D9E3" w:frame="1"/>
-          <w:shd w:val="clear" w:color="auto" w:fill="FFFFFF"/>
-        </w:rPr>
-        <w:t>of</w:t>
-      </w:r>
-      <w:proofErr w:type="spellEnd"/>
-      <w:r>
-        <w:rPr>
-          <w:rStyle w:val="nfasis"/>
-          <w:rFonts w:ascii="Segoe UI" w:eastAsiaTheme="majorEastAsia" w:hAnsi="Segoe UI" w:cs="Segoe UI"/>
-          <w:bdr w:val="single" w:sz="2" w:space="0" w:color="D9D9E3" w:frame="1"/>
-          <w:shd w:val="clear" w:color="auto" w:fill="FFFFFF"/>
-        </w:rPr>
-        <w:t xml:space="preserve"> Social and Personal </w:t>
-      </w:r>
-      <w:proofErr w:type="spellStart"/>
-      <w:r>
-        <w:rPr>
-          <w:rStyle w:val="nfasis"/>
-          <w:rFonts w:ascii="Segoe UI" w:eastAsiaTheme="majorEastAsia" w:hAnsi="Segoe UI" w:cs="Segoe UI"/>
-          <w:bdr w:val="single" w:sz="2" w:space="0" w:color="D9D9E3" w:frame="1"/>
-          <w:shd w:val="clear" w:color="auto" w:fill="FFFFFF"/>
-        </w:rPr>
-        <w:t>Relationships</w:t>
-      </w:r>
-      <w:proofErr w:type="spellEnd"/>
-      <w:r>
-        <w:rPr>
-          <w:rStyle w:val="nfasis"/>
-          <w:rFonts w:ascii="Segoe UI" w:eastAsiaTheme="majorEastAsia" w:hAnsi="Segoe UI" w:cs="Segoe UI"/>
-          <w:bdr w:val="single" w:sz="2" w:space="0" w:color="D9D9E3" w:frame="1"/>
-          <w:shd w:val="clear" w:color="auto" w:fill="FFFFFF"/>
-        </w:rPr>
-        <w:t>, 10</w:t>
+        <w:t>Journal of Social and Personal Relationships, 10</w:t>
       </w:r>
       <w:r>
         <w:rPr>
@@ -833,89 +360,8 @@
           <w:rFonts w:ascii="Segoe UI" w:hAnsi="Segoe UI" w:cs="Segoe UI"/>
           <w:shd w:val="clear" w:color="auto" w:fill="FFFFFF"/>
         </w:rPr>
-        <w:t xml:space="preserve"> sostiene que las interacciones positivas entre estudiantes y educadores pueden aumentar significativamente la motivación, la participación y el rendimiento académico (Cornelius-White, J. (2007). </w:t>
-      </w:r>
-      <w:proofErr w:type="spellStart"/>
-      <w:r>
-        <w:rPr>
-          <w:rFonts w:ascii="Segoe UI" w:hAnsi="Segoe UI" w:cs="Segoe UI"/>
-          <w:shd w:val="clear" w:color="auto" w:fill="FFFFFF"/>
-        </w:rPr>
-        <w:t>Learner-centered</w:t>
-      </w:r>
-      <w:proofErr w:type="spellEnd"/>
-      <w:r>
-        <w:rPr>
-          <w:rFonts w:ascii="Segoe UI" w:hAnsi="Segoe UI" w:cs="Segoe UI"/>
-          <w:shd w:val="clear" w:color="auto" w:fill="FFFFFF"/>
-        </w:rPr>
-        <w:t xml:space="preserve"> </w:t>
-      </w:r>
-      <w:proofErr w:type="spellStart"/>
-      <w:r>
-        <w:rPr>
-          <w:rFonts w:ascii="Segoe UI" w:hAnsi="Segoe UI" w:cs="Segoe UI"/>
-          <w:shd w:val="clear" w:color="auto" w:fill="FFFFFF"/>
-        </w:rPr>
-        <w:t>teacher-student</w:t>
-      </w:r>
-      <w:proofErr w:type="spellEnd"/>
-      <w:r>
-        <w:rPr>
-          <w:rFonts w:ascii="Segoe UI" w:hAnsi="Segoe UI" w:cs="Segoe UI"/>
-          <w:shd w:val="clear" w:color="auto" w:fill="FFFFFF"/>
-        </w:rPr>
-        <w:t xml:space="preserve"> </w:t>
-      </w:r>
-      <w:proofErr w:type="spellStart"/>
-      <w:r>
-        <w:rPr>
-          <w:rFonts w:ascii="Segoe UI" w:hAnsi="Segoe UI" w:cs="Segoe UI"/>
-          <w:shd w:val="clear" w:color="auto" w:fill="FFFFFF"/>
-        </w:rPr>
-        <w:t>relationships</w:t>
-      </w:r>
-      <w:proofErr w:type="spellEnd"/>
-      <w:r>
-        <w:rPr>
-          <w:rFonts w:ascii="Segoe UI" w:hAnsi="Segoe UI" w:cs="Segoe UI"/>
-          <w:shd w:val="clear" w:color="auto" w:fill="FFFFFF"/>
-        </w:rPr>
-        <w:t xml:space="preserve"> are </w:t>
-      </w:r>
-      <w:proofErr w:type="spellStart"/>
-      <w:r>
-        <w:rPr>
-          <w:rFonts w:ascii="Segoe UI" w:hAnsi="Segoe UI" w:cs="Segoe UI"/>
-          <w:shd w:val="clear" w:color="auto" w:fill="FFFFFF"/>
-        </w:rPr>
-        <w:t>effective</w:t>
-      </w:r>
-      <w:proofErr w:type="spellEnd"/>
-      <w:r>
-        <w:rPr>
-          <w:rFonts w:ascii="Segoe UI" w:hAnsi="Segoe UI" w:cs="Segoe UI"/>
-          <w:shd w:val="clear" w:color="auto" w:fill="FFFFFF"/>
-        </w:rPr>
-        <w:t>: A meta-</w:t>
-      </w:r>
-      <w:proofErr w:type="spellStart"/>
-      <w:r>
-        <w:rPr>
-          <w:rFonts w:ascii="Segoe UI" w:hAnsi="Segoe UI" w:cs="Segoe UI"/>
-          <w:shd w:val="clear" w:color="auto" w:fill="FFFFFF"/>
-        </w:rPr>
-        <w:t>analysis</w:t>
-      </w:r>
-      <w:proofErr w:type="spellEnd"/>
-      <w:r>
-        <w:rPr>
-          <w:rFonts w:ascii="Segoe UI" w:hAnsi="Segoe UI" w:cs="Segoe UI"/>
-          <w:shd w:val="clear" w:color="auto" w:fill="FFFFFF"/>
-        </w:rPr>
-        <w:t xml:space="preserve">. </w:t>
-      </w:r>
-      <w:proofErr w:type="spellStart"/>
+        <w:t xml:space="preserve"> sostiene que las interacciones positivas entre estudiantes y educadores pueden aumentar significativamente la motivación, la participación y el rendimiento académico (Cornelius-White, J. (2007). Learner-centered teacher-student relationships are effective: A meta-analysis. </w:t>
+      </w:r>
       <w:r>
         <w:rPr>
           <w:rStyle w:val="nfasis"/>
@@ -923,77 +369,7 @@
           <w:bdr w:val="single" w:sz="2" w:space="0" w:color="D9D9E3" w:frame="1"/>
           <w:shd w:val="clear" w:color="auto" w:fill="FFFFFF"/>
         </w:rPr>
-        <w:t>Review</w:t>
-      </w:r>
-      <w:proofErr w:type="spellEnd"/>
-      <w:r>
-        <w:rPr>
-          <w:rStyle w:val="nfasis"/>
-          <w:rFonts w:ascii="Segoe UI" w:eastAsiaTheme="majorEastAsia" w:hAnsi="Segoe UI" w:cs="Segoe UI"/>
-          <w:bdr w:val="single" w:sz="2" w:space="0" w:color="D9D9E3" w:frame="1"/>
-          <w:shd w:val="clear" w:color="auto" w:fill="FFFFFF"/>
-        </w:rPr>
-        <w:t xml:space="preserve"> </w:t>
-      </w:r>
-      <w:proofErr w:type="spellStart"/>
-      <w:r>
-        <w:rPr>
-          <w:rStyle w:val="nfasis"/>
-          <w:rFonts w:ascii="Segoe UI" w:eastAsiaTheme="majorEastAsia" w:hAnsi="Segoe UI" w:cs="Segoe UI"/>
-          <w:bdr w:val="single" w:sz="2" w:space="0" w:color="D9D9E3" w:frame="1"/>
-          <w:shd w:val="clear" w:color="auto" w:fill="FFFFFF"/>
-        </w:rPr>
-        <w:t>of</w:t>
-      </w:r>
-      <w:proofErr w:type="spellEnd"/>
-      <w:r>
-        <w:rPr>
-          <w:rStyle w:val="nfasis"/>
-          <w:rFonts w:ascii="Segoe UI" w:eastAsiaTheme="majorEastAsia" w:hAnsi="Segoe UI" w:cs="Segoe UI"/>
-          <w:bdr w:val="single" w:sz="2" w:space="0" w:color="D9D9E3" w:frame="1"/>
-          <w:shd w:val="clear" w:color="auto" w:fill="FFFFFF"/>
-        </w:rPr>
-        <w:t xml:space="preserve"> </w:t>
-      </w:r>
-      <w:proofErr w:type="spellStart"/>
-      <w:r>
-        <w:rPr>
-          <w:rStyle w:val="nfasis"/>
-          <w:rFonts w:ascii="Segoe UI" w:eastAsiaTheme="majorEastAsia" w:hAnsi="Segoe UI" w:cs="Segoe UI"/>
-          <w:bdr w:val="single" w:sz="2" w:space="0" w:color="D9D9E3" w:frame="1"/>
-          <w:shd w:val="clear" w:color="auto" w:fill="FFFFFF"/>
-        </w:rPr>
-        <w:t>Educational</w:t>
-      </w:r>
-      <w:proofErr w:type="spellEnd"/>
-      <w:r>
-        <w:rPr>
-          <w:rStyle w:val="nfasis"/>
-          <w:rFonts w:ascii="Segoe UI" w:eastAsiaTheme="majorEastAsia" w:hAnsi="Segoe UI" w:cs="Segoe UI"/>
-          <w:bdr w:val="single" w:sz="2" w:space="0" w:color="D9D9E3" w:frame="1"/>
-          <w:shd w:val="clear" w:color="auto" w:fill="FFFFFF"/>
-        </w:rPr>
-        <w:t xml:space="preserve"> </w:t>
-      </w:r>
-      <w:proofErr w:type="spellStart"/>
-      <w:r>
-        <w:rPr>
-          <w:rStyle w:val="nfasis"/>
-          <w:rFonts w:ascii="Segoe UI" w:eastAsiaTheme="majorEastAsia" w:hAnsi="Segoe UI" w:cs="Segoe UI"/>
-          <w:bdr w:val="single" w:sz="2" w:space="0" w:color="D9D9E3" w:frame="1"/>
-          <w:shd w:val="clear" w:color="auto" w:fill="FFFFFF"/>
-        </w:rPr>
-        <w:t>Research</w:t>
-      </w:r>
-      <w:proofErr w:type="spellEnd"/>
-      <w:r>
-        <w:rPr>
-          <w:rStyle w:val="nfasis"/>
-          <w:rFonts w:ascii="Segoe UI" w:eastAsiaTheme="majorEastAsia" w:hAnsi="Segoe UI" w:cs="Segoe UI"/>
-          <w:bdr w:val="single" w:sz="2" w:space="0" w:color="D9D9E3" w:frame="1"/>
-          <w:shd w:val="clear" w:color="auto" w:fill="FFFFFF"/>
-        </w:rPr>
-        <w:t>, 77</w:t>
+        <w:t>Review of Educational Research, 77</w:t>
       </w:r>
       <w:r>
         <w:rPr>
@@ -1014,15 +390,7 @@
     </w:p>
     <w:p>
       <w:r>
-        <w:t xml:space="preserve">Las relaciones se fortalecen cuando se basan en la empatía y el entendimiento mutuo. Fomentar la empatía en el aula no sólo ayuda a construir relaciones más </w:t>
-      </w:r>
-      <w:proofErr w:type="gramStart"/>
-      <w:r>
-        <w:t>sólidas</w:t>
-      </w:r>
-      <w:proofErr w:type="gramEnd"/>
-      <w:r>
-        <w:t xml:space="preserve"> sino que también crea un ambiente más inclusivo y solidario.</w:t>
+        <w:t>Las relaciones se fortalecen cuando se basan en la empatía y el entendimiento mutuo. Fomentar la empatía en el aula no sólo ayuda a construir relaciones más sólidas sino que también crea un ambiente más inclusivo y solidario.</w:t>
       </w:r>
     </w:p>
     <w:p>
@@ -1086,235 +454,36 @@
           <w:numId w:val="4"/>
         </w:numPr>
       </w:pPr>
-      <w:proofErr w:type="spellStart"/>
-      <w:r>
-        <w:t>Dindia</w:t>
-      </w:r>
-      <w:proofErr w:type="spellEnd"/>
-      <w:r>
-        <w:t xml:space="preserve">, K., &amp; </w:t>
-      </w:r>
-      <w:proofErr w:type="spellStart"/>
-      <w:r>
-        <w:t>Canary</w:t>
-      </w:r>
-      <w:proofErr w:type="spellEnd"/>
-      <w:r>
-        <w:t xml:space="preserve">, D. J. (1993). </w:t>
-      </w:r>
-      <w:proofErr w:type="spellStart"/>
-      <w:r>
-        <w:t>Definitions</w:t>
-      </w:r>
-      <w:proofErr w:type="spellEnd"/>
-      <w:r>
-        <w:t xml:space="preserve"> and </w:t>
-      </w:r>
-      <w:proofErr w:type="spellStart"/>
-      <w:r>
-        <w:t>theoretical</w:t>
-      </w:r>
-      <w:proofErr w:type="spellEnd"/>
-      <w:r>
-        <w:t xml:space="preserve"> </w:t>
-      </w:r>
-      <w:proofErr w:type="spellStart"/>
-      <w:r>
-        <w:t>perspectives</w:t>
-      </w:r>
-      <w:proofErr w:type="spellEnd"/>
-      <w:r>
-        <w:t xml:space="preserve"> </w:t>
-      </w:r>
-      <w:proofErr w:type="spellStart"/>
-      <w:r>
-        <w:t>on</w:t>
-      </w:r>
-      <w:proofErr w:type="spellEnd"/>
-      <w:r>
-        <w:t xml:space="preserve"> </w:t>
-      </w:r>
-      <w:proofErr w:type="spellStart"/>
-      <w:r>
-        <w:t>maintaining</w:t>
-      </w:r>
-      <w:proofErr w:type="spellEnd"/>
-      <w:r>
-        <w:t xml:space="preserve"> </w:t>
-      </w:r>
-      <w:proofErr w:type="spellStart"/>
-      <w:r>
-        <w:t>relationships</w:t>
-      </w:r>
-      <w:proofErr w:type="spellEnd"/>
-      <w:r>
-        <w:t xml:space="preserve">. </w:t>
-      </w:r>
-      <w:proofErr w:type="spellStart"/>
+      <w:r>
+        <w:t xml:space="preserve">Dindia, K., &amp; Canary, D. J. (1993). Definitions and theoretical perspectives on maintaining relationships. </w:t>
+      </w:r>
       <w:r>
         <w:rPr>
           <w:i/>
           <w:iCs/>
         </w:rPr>
-        <w:t>Journal</w:t>
-      </w:r>
-      <w:proofErr w:type="spellEnd"/>
+        <w:t>Journal of Social and Personal Relationships, 10</w:t>
+      </w:r>
+      <w:r>
+        <w:t>(2), 163-173.</w:t>
+      </w:r>
+    </w:p>
+    <w:p>
+      <w:pPr>
+        <w:numPr>
+          <w:ilvl w:val="0"/>
+          <w:numId w:val="4"/>
+        </w:numPr>
+      </w:pPr>
+      <w:r>
+        <w:t xml:space="preserve">Cornelius-White, J. (2007). Learner-centered teacher-student relationships are effective: A meta-analysis. </w:t>
+      </w:r>
       <w:r>
         <w:rPr>
           <w:i/>
           <w:iCs/>
         </w:rPr>
-        <w:t xml:space="preserve"> </w:t>
-      </w:r>
-      <w:proofErr w:type="spellStart"/>
-      <w:r>
-        <w:rPr>
-          <w:i/>
-          <w:iCs/>
-        </w:rPr>
-        <w:t>of</w:t>
-      </w:r>
-      <w:proofErr w:type="spellEnd"/>
-      <w:r>
-        <w:rPr>
-          <w:i/>
-          <w:iCs/>
-        </w:rPr>
-        <w:t xml:space="preserve"> Social and Personal </w:t>
-      </w:r>
-      <w:proofErr w:type="spellStart"/>
-      <w:r>
-        <w:rPr>
-          <w:i/>
-          <w:iCs/>
-        </w:rPr>
-        <w:t>Relationships</w:t>
-      </w:r>
-      <w:proofErr w:type="spellEnd"/>
-      <w:r>
-        <w:rPr>
-          <w:i/>
-          <w:iCs/>
-        </w:rPr>
-        <w:t>, 10</w:t>
-      </w:r>
-      <w:r>
-        <w:t>(2), 163-173.</w:t>
-      </w:r>
-    </w:p>
-    <w:p>
-      <w:pPr>
-        <w:numPr>
-          <w:ilvl w:val="0"/>
-          <w:numId w:val="4"/>
-        </w:numPr>
-      </w:pPr>
-      <w:r>
-        <w:t xml:space="preserve">Cornelius-White, J. (2007). </w:t>
-      </w:r>
-      <w:proofErr w:type="spellStart"/>
-      <w:r>
-        <w:t>Learner-centered</w:t>
-      </w:r>
-      <w:proofErr w:type="spellEnd"/>
-      <w:r>
-        <w:t xml:space="preserve"> </w:t>
-      </w:r>
-      <w:proofErr w:type="spellStart"/>
-      <w:r>
-        <w:t>teacher-student</w:t>
-      </w:r>
-      <w:proofErr w:type="spellEnd"/>
-      <w:r>
-        <w:t xml:space="preserve"> </w:t>
-      </w:r>
-      <w:proofErr w:type="spellStart"/>
-      <w:r>
-        <w:t>relationships</w:t>
-      </w:r>
-      <w:proofErr w:type="spellEnd"/>
-      <w:r>
-        <w:t xml:space="preserve"> are </w:t>
-      </w:r>
-      <w:proofErr w:type="spellStart"/>
-      <w:r>
-        <w:t>effective</w:t>
-      </w:r>
-      <w:proofErr w:type="spellEnd"/>
-      <w:r>
-        <w:t>: A meta-</w:t>
-      </w:r>
-      <w:proofErr w:type="spellStart"/>
-      <w:r>
-        <w:t>analysis</w:t>
-      </w:r>
-      <w:proofErr w:type="spellEnd"/>
-      <w:r>
-        <w:t xml:space="preserve">. </w:t>
-      </w:r>
-      <w:proofErr w:type="spellStart"/>
-      <w:r>
-        <w:rPr>
-          <w:i/>
-          <w:iCs/>
-        </w:rPr>
-        <w:t>Review</w:t>
-      </w:r>
-      <w:proofErr w:type="spellEnd"/>
-      <w:r>
-        <w:rPr>
-          <w:i/>
-          <w:iCs/>
-        </w:rPr>
-        <w:t xml:space="preserve"> </w:t>
-      </w:r>
-      <w:proofErr w:type="spellStart"/>
-      <w:r>
-        <w:rPr>
-          <w:i/>
-          <w:iCs/>
-        </w:rPr>
-        <w:t>of</w:t>
-      </w:r>
-      <w:proofErr w:type="spellEnd"/>
-      <w:r>
-        <w:rPr>
-          <w:i/>
-          <w:iCs/>
-        </w:rPr>
-        <w:t xml:space="preserve"> </w:t>
-      </w:r>
-      <w:proofErr w:type="spellStart"/>
-      <w:r>
-        <w:rPr>
-          <w:i/>
-          <w:iCs/>
-        </w:rPr>
-        <w:t>Educational</w:t>
-      </w:r>
-      <w:proofErr w:type="spellEnd"/>
-      <w:r>
-        <w:rPr>
-          <w:i/>
-          <w:iCs/>
-        </w:rPr>
-        <w:t xml:space="preserve"> </w:t>
-      </w:r>
-      <w:proofErr w:type="spellStart"/>
-      <w:r>
-        <w:rPr>
-          <w:i/>
-          <w:iCs/>
-        </w:rPr>
-        <w:t>Research</w:t>
-      </w:r>
-      <w:proofErr w:type="spellEnd"/>
-      <w:r>
-        <w:rPr>
-          <w:i/>
-          <w:iCs/>
-        </w:rPr>
-        <w:t>, 77</w:t>
+        <w:t>Review of Educational Research, 77</w:t>
       </w:r>
       <w:r>
         <w:t>(1), 113-143.</w:t>
@@ -1374,7 +543,6 @@
         </w:rPr>
         <w:t xml:space="preserve">La resiliencia es nuestra capacidad para adaptarnos y recuperarnos de las adversidades, superando los desafíos y saliendo fortalecidos de las experiencias negativas. Según </w:t>
       </w:r>
-      <w:proofErr w:type="spellStart"/>
       <w:r>
         <w:rPr>
           <w:rStyle w:val="nfasis"/>
@@ -1382,9 +550,15 @@
           <w:bdr w:val="single" w:sz="2" w:space="0" w:color="D9D9E3" w:frame="1"/>
           <w:shd w:val="clear" w:color="auto" w:fill="FFFFFF"/>
         </w:rPr>
-        <w:t>Masten</w:t>
-      </w:r>
-      <w:proofErr w:type="spellEnd"/>
+        <w:t>Masten (2001)</w:t>
+      </w:r>
+      <w:r>
+        <w:rPr>
+          <w:rFonts w:ascii="Segoe UI" w:hAnsi="Segoe UI" w:cs="Segoe UI"/>
+          <w:shd w:val="clear" w:color="auto" w:fill="FFFFFF"/>
+        </w:rPr>
+        <w:t xml:space="preserve">, la resiliencia no es un rasgo inmutable, sino una compleja interacción de factores individuales y contextuales que nos permiten navegar y superar las dificultades (Masten, A. S. (2001). Ordinary magic: Resilience processes in development. </w:t>
+      </w:r>
       <w:r>
         <w:rPr>
           <w:rStyle w:val="nfasis"/>
@@ -1392,123 +566,7 @@
           <w:bdr w:val="single" w:sz="2" w:space="0" w:color="D9D9E3" w:frame="1"/>
           <w:shd w:val="clear" w:color="auto" w:fill="FFFFFF"/>
         </w:rPr>
-        <w:t xml:space="preserve"> (2001)</w:t>
-      </w:r>
-      <w:r>
-        <w:rPr>
-          <w:rFonts w:ascii="Segoe UI" w:hAnsi="Segoe UI" w:cs="Segoe UI"/>
-          <w:shd w:val="clear" w:color="auto" w:fill="FFFFFF"/>
-        </w:rPr>
-        <w:t>, la resiliencia no es un rasgo inmutable, sino una compleja interacción de factores individuales y contextuales que nos permiten navegar y superar las dificultades (</w:t>
-      </w:r>
-      <w:proofErr w:type="spellStart"/>
-      <w:r>
-        <w:rPr>
-          <w:rFonts w:ascii="Segoe UI" w:hAnsi="Segoe UI" w:cs="Segoe UI"/>
-          <w:shd w:val="clear" w:color="auto" w:fill="FFFFFF"/>
-        </w:rPr>
-        <w:t>Masten</w:t>
-      </w:r>
-      <w:proofErr w:type="spellEnd"/>
-      <w:r>
-        <w:rPr>
-          <w:rFonts w:ascii="Segoe UI" w:hAnsi="Segoe UI" w:cs="Segoe UI"/>
-          <w:shd w:val="clear" w:color="auto" w:fill="FFFFFF"/>
-        </w:rPr>
-        <w:t xml:space="preserve">, A. S. (2001). </w:t>
-      </w:r>
-      <w:proofErr w:type="spellStart"/>
-      <w:r>
-        <w:rPr>
-          <w:rFonts w:ascii="Segoe UI" w:hAnsi="Segoe UI" w:cs="Segoe UI"/>
-          <w:shd w:val="clear" w:color="auto" w:fill="FFFFFF"/>
-        </w:rPr>
-        <w:t>Ordinary</w:t>
-      </w:r>
-      <w:proofErr w:type="spellEnd"/>
-      <w:r>
-        <w:rPr>
-          <w:rFonts w:ascii="Segoe UI" w:hAnsi="Segoe UI" w:cs="Segoe UI"/>
-          <w:shd w:val="clear" w:color="auto" w:fill="FFFFFF"/>
-        </w:rPr>
-        <w:t xml:space="preserve"> </w:t>
-      </w:r>
-      <w:proofErr w:type="spellStart"/>
-      <w:r>
-        <w:rPr>
-          <w:rFonts w:ascii="Segoe UI" w:hAnsi="Segoe UI" w:cs="Segoe UI"/>
-          <w:shd w:val="clear" w:color="auto" w:fill="FFFFFF"/>
-        </w:rPr>
-        <w:t>magic</w:t>
-      </w:r>
-      <w:proofErr w:type="spellEnd"/>
-      <w:r>
-        <w:rPr>
-          <w:rFonts w:ascii="Segoe UI" w:hAnsi="Segoe UI" w:cs="Segoe UI"/>
-          <w:shd w:val="clear" w:color="auto" w:fill="FFFFFF"/>
-        </w:rPr>
-        <w:t xml:space="preserve">: </w:t>
-      </w:r>
-      <w:proofErr w:type="spellStart"/>
-      <w:r>
-        <w:rPr>
-          <w:rFonts w:ascii="Segoe UI" w:hAnsi="Segoe UI" w:cs="Segoe UI"/>
-          <w:shd w:val="clear" w:color="auto" w:fill="FFFFFF"/>
-        </w:rPr>
-        <w:t>Resilience</w:t>
-      </w:r>
-      <w:proofErr w:type="spellEnd"/>
-      <w:r>
-        <w:rPr>
-          <w:rFonts w:ascii="Segoe UI" w:hAnsi="Segoe UI" w:cs="Segoe UI"/>
-          <w:shd w:val="clear" w:color="auto" w:fill="FFFFFF"/>
-        </w:rPr>
-        <w:t xml:space="preserve"> processes in </w:t>
-      </w:r>
-      <w:proofErr w:type="spellStart"/>
-      <w:r>
-        <w:rPr>
-          <w:rFonts w:ascii="Segoe UI" w:hAnsi="Segoe UI" w:cs="Segoe UI"/>
-          <w:shd w:val="clear" w:color="auto" w:fill="FFFFFF"/>
-        </w:rPr>
-        <w:t>development</w:t>
-      </w:r>
-      <w:proofErr w:type="spellEnd"/>
-      <w:r>
-        <w:rPr>
-          <w:rFonts w:ascii="Segoe UI" w:hAnsi="Segoe UI" w:cs="Segoe UI"/>
-          <w:shd w:val="clear" w:color="auto" w:fill="FFFFFF"/>
-        </w:rPr>
-        <w:t xml:space="preserve">. </w:t>
-      </w:r>
-      <w:r>
-        <w:rPr>
-          <w:rStyle w:val="nfasis"/>
-          <w:rFonts w:ascii="Segoe UI" w:eastAsiaTheme="majorEastAsia" w:hAnsi="Segoe UI" w:cs="Segoe UI"/>
-          <w:bdr w:val="single" w:sz="2" w:space="0" w:color="D9D9E3" w:frame="1"/>
-          <w:shd w:val="clear" w:color="auto" w:fill="FFFFFF"/>
-        </w:rPr>
-        <w:t xml:space="preserve">American </w:t>
-      </w:r>
-      <w:proofErr w:type="spellStart"/>
-      <w:r>
-        <w:rPr>
-          <w:rStyle w:val="nfasis"/>
-          <w:rFonts w:ascii="Segoe UI" w:eastAsiaTheme="majorEastAsia" w:hAnsi="Segoe UI" w:cs="Segoe UI"/>
-          <w:bdr w:val="single" w:sz="2" w:space="0" w:color="D9D9E3" w:frame="1"/>
-          <w:shd w:val="clear" w:color="auto" w:fill="FFFFFF"/>
-        </w:rPr>
-        <w:t>Psychologist</w:t>
-      </w:r>
-      <w:proofErr w:type="spellEnd"/>
-      <w:r>
-        <w:rPr>
-          <w:rStyle w:val="nfasis"/>
-          <w:rFonts w:ascii="Segoe UI" w:eastAsiaTheme="majorEastAsia" w:hAnsi="Segoe UI" w:cs="Segoe UI"/>
-          <w:bdr w:val="single" w:sz="2" w:space="0" w:color="D9D9E3" w:frame="1"/>
-          <w:shd w:val="clear" w:color="auto" w:fill="FFFFFF"/>
-        </w:rPr>
-        <w:t>, 56</w:t>
+        <w:t>American Psychologist, 56</w:t>
       </w:r>
       <w:r>
         <w:rPr>
@@ -1573,7 +631,6 @@
         </w:rPr>
         <w:t xml:space="preserve">La educación, por su propia naturaleza, puede ser una fuente de estrés tanto para educadores como para estudiantes. La presión por rendir académicamente, las interacciones sociales y las expectativas a menudo pueden generar tensiones. </w:t>
       </w:r>
-      <w:proofErr w:type="spellStart"/>
       <w:r>
         <w:rPr>
           <w:rStyle w:val="nfasis"/>
@@ -1581,9 +638,15 @@
           <w:bdr w:val="single" w:sz="2" w:space="0" w:color="D9D9E3" w:frame="1"/>
           <w:shd w:val="clear" w:color="auto" w:fill="FFFFFF"/>
         </w:rPr>
-        <w:t>Zajacova</w:t>
-      </w:r>
-      <w:proofErr w:type="spellEnd"/>
+        <w:t>Zajacova, Lynch, &amp; Espenshade (2005)</w:t>
+      </w:r>
+      <w:r>
+        <w:rPr>
+          <w:rFonts w:ascii="Segoe UI" w:hAnsi="Segoe UI" w:cs="Segoe UI"/>
+          <w:shd w:val="clear" w:color="auto" w:fill="FFFFFF"/>
+        </w:rPr>
+        <w:t xml:space="preserve"> destacan la relación directa entre el estrés y el rendimiento académico, subrayando la necesidad de estrategias efectivas de manejo del estrés (Zajacova, A., Lynch, S. M., &amp; Espenshade, T. J. (2005). Self-efficacy, stress, and academic success in college. </w:t>
+      </w:r>
       <w:r>
         <w:rPr>
           <w:rStyle w:val="nfasis"/>
@@ -1591,196 +654,13 @@
           <w:bdr w:val="single" w:sz="2" w:space="0" w:color="D9D9E3" w:frame="1"/>
           <w:shd w:val="clear" w:color="auto" w:fill="FFFFFF"/>
         </w:rPr>
-        <w:t xml:space="preserve">, Lynch, &amp; </w:t>
-      </w:r>
-      <w:proofErr w:type="spellStart"/>
-      <w:r>
-        <w:rPr>
-          <w:rStyle w:val="nfasis"/>
-          <w:rFonts w:ascii="Segoe UI" w:eastAsiaTheme="majorEastAsia" w:hAnsi="Segoe UI" w:cs="Segoe UI"/>
-          <w:bdr w:val="single" w:sz="2" w:space="0" w:color="D9D9E3" w:frame="1"/>
-          <w:shd w:val="clear" w:color="auto" w:fill="FFFFFF"/>
-        </w:rPr>
-        <w:t>Espenshade</w:t>
-      </w:r>
-      <w:proofErr w:type="spellEnd"/>
-      <w:r>
-        <w:rPr>
-          <w:rStyle w:val="nfasis"/>
-          <w:rFonts w:ascii="Segoe UI" w:eastAsiaTheme="majorEastAsia" w:hAnsi="Segoe UI" w:cs="Segoe UI"/>
-          <w:bdr w:val="single" w:sz="2" w:space="0" w:color="D9D9E3" w:frame="1"/>
-          <w:shd w:val="clear" w:color="auto" w:fill="FFFFFF"/>
-        </w:rPr>
-        <w:t xml:space="preserve"> (2005)</w:t>
+        <w:t>Research in Higher Education, 46</w:t>
       </w:r>
       <w:r>
         <w:rPr>
           <w:rFonts w:ascii="Segoe UI" w:hAnsi="Segoe UI" w:cs="Segoe UI"/>
           <w:shd w:val="clear" w:color="auto" w:fill="FFFFFF"/>
         </w:rPr>
-        <w:t xml:space="preserve"> destacan la relación directa entre el estrés y el rendimiento académico, subrayando la necesidad de estrategias efectivas de manejo del estrés (</w:t>
-      </w:r>
-      <w:proofErr w:type="spellStart"/>
-      <w:r>
-        <w:rPr>
-          <w:rFonts w:ascii="Segoe UI" w:hAnsi="Segoe UI" w:cs="Segoe UI"/>
-          <w:shd w:val="clear" w:color="auto" w:fill="FFFFFF"/>
-        </w:rPr>
-        <w:t>Zajacova</w:t>
-      </w:r>
-      <w:proofErr w:type="spellEnd"/>
-      <w:r>
-        <w:rPr>
-          <w:rFonts w:ascii="Segoe UI" w:hAnsi="Segoe UI" w:cs="Segoe UI"/>
-          <w:shd w:val="clear" w:color="auto" w:fill="FFFFFF"/>
-        </w:rPr>
-        <w:t xml:space="preserve">, A., Lynch, S. M., &amp; </w:t>
-      </w:r>
-      <w:proofErr w:type="spellStart"/>
-      <w:r>
-        <w:rPr>
-          <w:rFonts w:ascii="Segoe UI" w:hAnsi="Segoe UI" w:cs="Segoe UI"/>
-          <w:shd w:val="clear" w:color="auto" w:fill="FFFFFF"/>
-        </w:rPr>
-        <w:t>Espenshade</w:t>
-      </w:r>
-      <w:proofErr w:type="spellEnd"/>
-      <w:r>
-        <w:rPr>
-          <w:rFonts w:ascii="Segoe UI" w:hAnsi="Segoe UI" w:cs="Segoe UI"/>
-          <w:shd w:val="clear" w:color="auto" w:fill="FFFFFF"/>
-        </w:rPr>
-        <w:t xml:space="preserve">, T. J. (2005). </w:t>
-      </w:r>
-      <w:proofErr w:type="spellStart"/>
-      <w:r>
-        <w:rPr>
-          <w:rFonts w:ascii="Segoe UI" w:hAnsi="Segoe UI" w:cs="Segoe UI"/>
-          <w:shd w:val="clear" w:color="auto" w:fill="FFFFFF"/>
-        </w:rPr>
-        <w:t>Self-efficacy</w:t>
-      </w:r>
-      <w:proofErr w:type="spellEnd"/>
-      <w:r>
-        <w:rPr>
-          <w:rFonts w:ascii="Segoe UI" w:hAnsi="Segoe UI" w:cs="Segoe UI"/>
-          <w:shd w:val="clear" w:color="auto" w:fill="FFFFFF"/>
-        </w:rPr>
-        <w:t xml:space="preserve">, stress, and </w:t>
-      </w:r>
-      <w:proofErr w:type="spellStart"/>
-      <w:r>
-        <w:rPr>
-          <w:rFonts w:ascii="Segoe UI" w:hAnsi="Segoe UI" w:cs="Segoe UI"/>
-          <w:shd w:val="clear" w:color="auto" w:fill="FFFFFF"/>
-        </w:rPr>
-        <w:t>academic</w:t>
-      </w:r>
-      <w:proofErr w:type="spellEnd"/>
-      <w:r>
-        <w:rPr>
-          <w:rFonts w:ascii="Segoe UI" w:hAnsi="Segoe UI" w:cs="Segoe UI"/>
-          <w:shd w:val="clear" w:color="auto" w:fill="FFFFFF"/>
-        </w:rPr>
-        <w:t xml:space="preserve"> </w:t>
-      </w:r>
-      <w:proofErr w:type="spellStart"/>
-      <w:r>
-        <w:rPr>
-          <w:rFonts w:ascii="Segoe UI" w:hAnsi="Segoe UI" w:cs="Segoe UI"/>
-          <w:shd w:val="clear" w:color="auto" w:fill="FFFFFF"/>
-        </w:rPr>
-        <w:t>success</w:t>
-      </w:r>
-      <w:proofErr w:type="spellEnd"/>
-      <w:r>
-        <w:rPr>
-          <w:rFonts w:ascii="Segoe UI" w:hAnsi="Segoe UI" w:cs="Segoe UI"/>
-          <w:shd w:val="clear" w:color="auto" w:fill="FFFFFF"/>
-        </w:rPr>
-        <w:t xml:space="preserve"> in </w:t>
-      </w:r>
-      <w:proofErr w:type="spellStart"/>
-      <w:r>
-        <w:rPr>
-          <w:rFonts w:ascii="Segoe UI" w:hAnsi="Segoe UI" w:cs="Segoe UI"/>
-          <w:shd w:val="clear" w:color="auto" w:fill="FFFFFF"/>
-        </w:rPr>
-        <w:t>college</w:t>
-      </w:r>
-      <w:proofErr w:type="spellEnd"/>
-      <w:r>
-        <w:rPr>
-          <w:rFonts w:ascii="Segoe UI" w:hAnsi="Segoe UI" w:cs="Segoe UI"/>
-          <w:shd w:val="clear" w:color="auto" w:fill="FFFFFF"/>
-        </w:rPr>
-        <w:t xml:space="preserve">. </w:t>
-      </w:r>
-      <w:proofErr w:type="spellStart"/>
-      <w:r>
-        <w:rPr>
-          <w:rStyle w:val="nfasis"/>
-          <w:rFonts w:ascii="Segoe UI" w:eastAsiaTheme="majorEastAsia" w:hAnsi="Segoe UI" w:cs="Segoe UI"/>
-          <w:bdr w:val="single" w:sz="2" w:space="0" w:color="D9D9E3" w:frame="1"/>
-          <w:shd w:val="clear" w:color="auto" w:fill="FFFFFF"/>
-        </w:rPr>
-        <w:t>Research</w:t>
-      </w:r>
-      <w:proofErr w:type="spellEnd"/>
-      <w:r>
-        <w:rPr>
-          <w:rStyle w:val="nfasis"/>
-          <w:rFonts w:ascii="Segoe UI" w:eastAsiaTheme="majorEastAsia" w:hAnsi="Segoe UI" w:cs="Segoe UI"/>
-          <w:bdr w:val="single" w:sz="2" w:space="0" w:color="D9D9E3" w:frame="1"/>
-          <w:shd w:val="clear" w:color="auto" w:fill="FFFFFF"/>
-        </w:rPr>
-        <w:t xml:space="preserve"> in </w:t>
-      </w:r>
-      <w:proofErr w:type="spellStart"/>
-      <w:r>
-        <w:rPr>
-          <w:rStyle w:val="nfasis"/>
-          <w:rFonts w:ascii="Segoe UI" w:eastAsiaTheme="majorEastAsia" w:hAnsi="Segoe UI" w:cs="Segoe UI"/>
-          <w:bdr w:val="single" w:sz="2" w:space="0" w:color="D9D9E3" w:frame="1"/>
-          <w:shd w:val="clear" w:color="auto" w:fill="FFFFFF"/>
-        </w:rPr>
-        <w:t>Higher</w:t>
-      </w:r>
-      <w:proofErr w:type="spellEnd"/>
-      <w:r>
-        <w:rPr>
-          <w:rStyle w:val="nfasis"/>
-          <w:rFonts w:ascii="Segoe UI" w:eastAsiaTheme="majorEastAsia" w:hAnsi="Segoe UI" w:cs="Segoe UI"/>
-          <w:bdr w:val="single" w:sz="2" w:space="0" w:color="D9D9E3" w:frame="1"/>
-          <w:shd w:val="clear" w:color="auto" w:fill="FFFFFF"/>
-        </w:rPr>
-        <w:t xml:space="preserve"> </w:t>
-      </w:r>
-      <w:proofErr w:type="spellStart"/>
-      <w:r>
-        <w:rPr>
-          <w:rStyle w:val="nfasis"/>
-          <w:rFonts w:ascii="Segoe UI" w:eastAsiaTheme="majorEastAsia" w:hAnsi="Segoe UI" w:cs="Segoe UI"/>
-          <w:bdr w:val="single" w:sz="2" w:space="0" w:color="D9D9E3" w:frame="1"/>
-          <w:shd w:val="clear" w:color="auto" w:fill="FFFFFF"/>
-        </w:rPr>
-        <w:t>Education</w:t>
-      </w:r>
-      <w:proofErr w:type="spellEnd"/>
-      <w:r>
-        <w:rPr>
-          <w:rStyle w:val="nfasis"/>
-          <w:rFonts w:ascii="Segoe UI" w:eastAsiaTheme="majorEastAsia" w:hAnsi="Segoe UI" w:cs="Segoe UI"/>
-          <w:bdr w:val="single" w:sz="2" w:space="0" w:color="D9D9E3" w:frame="1"/>
-          <w:shd w:val="clear" w:color="auto" w:fill="FFFFFF"/>
-        </w:rPr>
-        <w:t>, 46</w:t>
-      </w:r>
-      <w:r>
-        <w:rPr>
-          <w:rFonts w:ascii="Segoe UI" w:hAnsi="Segoe UI" w:cs="Segoe UI"/>
-          <w:shd w:val="clear" w:color="auto" w:fill="FFFFFF"/>
-        </w:rPr>
         <w:t>(6), 677-706)</w:t>
       </w:r>
     </w:p>
@@ -1845,175 +725,36 @@
           <w:numId w:val="6"/>
         </w:numPr>
       </w:pPr>
-      <w:proofErr w:type="spellStart"/>
-      <w:r>
-        <w:t>Masten</w:t>
-      </w:r>
-      <w:proofErr w:type="spellEnd"/>
-      <w:r>
-        <w:t xml:space="preserve">, A. S. (2001). </w:t>
-      </w:r>
-      <w:proofErr w:type="spellStart"/>
-      <w:r>
-        <w:t>Ordinary</w:t>
-      </w:r>
-      <w:proofErr w:type="spellEnd"/>
-      <w:r>
-        <w:t xml:space="preserve"> </w:t>
-      </w:r>
-      <w:proofErr w:type="spellStart"/>
-      <w:r>
-        <w:t>magic</w:t>
-      </w:r>
-      <w:proofErr w:type="spellEnd"/>
-      <w:r>
-        <w:t xml:space="preserve">: </w:t>
-      </w:r>
-      <w:proofErr w:type="spellStart"/>
-      <w:r>
-        <w:t>Resilience</w:t>
-      </w:r>
-      <w:proofErr w:type="spellEnd"/>
-      <w:r>
-        <w:t xml:space="preserve"> processes in </w:t>
-      </w:r>
-      <w:proofErr w:type="spellStart"/>
-      <w:r>
-        <w:t>development</w:t>
-      </w:r>
-      <w:proofErr w:type="spellEnd"/>
-      <w:r>
-        <w:t xml:space="preserve">. </w:t>
+      <w:r>
+        <w:t xml:space="preserve">Masten, A. S. (2001). Ordinary magic: Resilience processes in development. </w:t>
       </w:r>
       <w:r>
         <w:rPr>
           <w:i/>
           <w:iCs/>
         </w:rPr>
-        <w:t xml:space="preserve">American </w:t>
-      </w:r>
-      <w:proofErr w:type="spellStart"/>
+        <w:t>American Psychologist, 56</w:t>
+      </w:r>
+      <w:r>
+        <w:t>(3), 227-238.</w:t>
+      </w:r>
+    </w:p>
+    <w:p>
+      <w:pPr>
+        <w:numPr>
+          <w:ilvl w:val="0"/>
+          <w:numId w:val="6"/>
+        </w:numPr>
+      </w:pPr>
+      <w:r>
+        <w:t xml:space="preserve">Zajacova, A., Lynch, S. M., &amp; Espenshade, T. J. (2005). Self-efficacy, stress, and academic success in college. </w:t>
+      </w:r>
       <w:r>
         <w:rPr>
           <w:i/>
           <w:iCs/>
         </w:rPr>
-        <w:t>Psychologist</w:t>
-      </w:r>
-      <w:proofErr w:type="spellEnd"/>
-      <w:r>
-        <w:rPr>
-          <w:i/>
-          <w:iCs/>
-        </w:rPr>
-        <w:t>, 56</w:t>
-      </w:r>
-      <w:r>
-        <w:t>(3), 227-238.</w:t>
-      </w:r>
-    </w:p>
-    <w:p>
-      <w:pPr>
-        <w:numPr>
-          <w:ilvl w:val="0"/>
-          <w:numId w:val="6"/>
-        </w:numPr>
-      </w:pPr>
-      <w:proofErr w:type="spellStart"/>
-      <w:r>
-        <w:t>Zajacova</w:t>
-      </w:r>
-      <w:proofErr w:type="spellEnd"/>
-      <w:r>
-        <w:t xml:space="preserve">, A., Lynch, S. M., &amp; </w:t>
-      </w:r>
-      <w:proofErr w:type="spellStart"/>
-      <w:r>
-        <w:t>Espenshade</w:t>
-      </w:r>
-      <w:proofErr w:type="spellEnd"/>
-      <w:r>
-        <w:t xml:space="preserve">, T. J. (2005). </w:t>
-      </w:r>
-      <w:proofErr w:type="spellStart"/>
-      <w:r>
-        <w:t>Self-efficacy</w:t>
-      </w:r>
-      <w:proofErr w:type="spellEnd"/>
-      <w:r>
-        <w:t xml:space="preserve">, stress, and </w:t>
-      </w:r>
-      <w:proofErr w:type="spellStart"/>
-      <w:r>
-        <w:t>academic</w:t>
-      </w:r>
-      <w:proofErr w:type="spellEnd"/>
-      <w:r>
-        <w:t xml:space="preserve"> </w:t>
-      </w:r>
-      <w:proofErr w:type="spellStart"/>
-      <w:r>
-        <w:t>success</w:t>
-      </w:r>
-      <w:proofErr w:type="spellEnd"/>
-      <w:r>
-        <w:t xml:space="preserve"> in </w:t>
-      </w:r>
-      <w:proofErr w:type="spellStart"/>
-      <w:r>
-        <w:t>college</w:t>
-      </w:r>
-      <w:proofErr w:type="spellEnd"/>
-      <w:r>
-        <w:t xml:space="preserve">. </w:t>
-      </w:r>
-      <w:proofErr w:type="spellStart"/>
-      <w:r>
-        <w:rPr>
-          <w:i/>
-          <w:iCs/>
-        </w:rPr>
-        <w:t>Research</w:t>
-      </w:r>
-      <w:proofErr w:type="spellEnd"/>
-      <w:r>
-        <w:rPr>
-          <w:i/>
-          <w:iCs/>
-        </w:rPr>
-        <w:t xml:space="preserve"> in </w:t>
-      </w:r>
-      <w:proofErr w:type="spellStart"/>
-      <w:r>
-        <w:rPr>
-          <w:i/>
-          <w:iCs/>
-        </w:rPr>
-        <w:t>Higher</w:t>
-      </w:r>
-      <w:proofErr w:type="spellEnd"/>
-      <w:r>
-        <w:rPr>
-          <w:i/>
-          <w:iCs/>
-        </w:rPr>
-        <w:t xml:space="preserve"> </w:t>
-      </w:r>
-      <w:proofErr w:type="spellStart"/>
-      <w:r>
-        <w:rPr>
-          <w:i/>
-          <w:iCs/>
-        </w:rPr>
-        <w:t>Education</w:t>
-      </w:r>
-      <w:proofErr w:type="spellEnd"/>
-      <w:r>
-        <w:rPr>
-          <w:i/>
-          <w:iCs/>
-        </w:rPr>
-        <w:t>, 46</w:t>
+        <w:t>Research in Higher Education, 46</w:t>
       </w:r>
       <w:r>
         <w:t>(6), 677-706</w:t>
@@ -2103,23 +844,7 @@
           <w:rFonts w:ascii="Segoe UI" w:hAnsi="Segoe UI" w:cs="Segoe UI"/>
           <w:shd w:val="clear" w:color="auto" w:fill="FFFFFF"/>
         </w:rPr>
-        <w:t xml:space="preserve"> Bantam </w:t>
-      </w:r>
-      <w:proofErr w:type="spellStart"/>
-      <w:r>
-        <w:rPr>
-          <w:rFonts w:ascii="Segoe UI" w:hAnsi="Segoe UI" w:cs="Segoe UI"/>
-          <w:shd w:val="clear" w:color="auto" w:fill="FFFFFF"/>
-        </w:rPr>
-        <w:t>Books</w:t>
-      </w:r>
-      <w:proofErr w:type="spellEnd"/>
-      <w:r>
-        <w:rPr>
-          <w:rFonts w:ascii="Segoe UI" w:hAnsi="Segoe UI" w:cs="Segoe UI"/>
-          <w:shd w:val="clear" w:color="auto" w:fill="FFFFFF"/>
-        </w:rPr>
-        <w:t>).</w:t>
+        <w:t xml:space="preserve"> Bantam Books).</w:t>
       </w:r>
     </w:p>
     <w:p>
@@ -2184,7 +909,6 @@
         <w:lastRenderedPageBreak/>
         <w:t xml:space="preserve">fundamental. Integrar la inteligencia emocional en la enseñanza significa estar conscientes de nuestras emociones y las de nuestros estudiantes, y usar esa conciencia para crear un ambiente de aprendizaje más productivo y empático. </w:t>
       </w:r>
-      <w:proofErr w:type="spellStart"/>
       <w:r>
         <w:rPr>
           <w:rStyle w:val="nfasis"/>
@@ -2192,9 +916,15 @@
           <w:bdr w:val="single" w:sz="2" w:space="0" w:color="D9D9E3" w:frame="1"/>
           <w:shd w:val="clear" w:color="auto" w:fill="FFFFFF"/>
         </w:rPr>
-        <w:t>Brackett</w:t>
-      </w:r>
-      <w:proofErr w:type="spellEnd"/>
+        <w:t>Brackett, Rivers, &amp; Salovey (2011)</w:t>
+      </w:r>
+      <w:r>
+        <w:rPr>
+          <w:rFonts w:ascii="Segoe UI" w:hAnsi="Segoe UI" w:cs="Segoe UI"/>
+          <w:shd w:val="clear" w:color="auto" w:fill="FFFFFF"/>
+        </w:rPr>
+        <w:t xml:space="preserve"> han encontrado que los educadores que implementan la inteligencia emocional en su enseñanza tienen clases más armoniosas y logran mejores resultados académicos por parte de sus estudiantes (Brackett, M. A., Rivers, S. E., &amp; Salovey, P. (2011). Emotional intelligence: Implications for personal, social, academic, and workplace success. </w:t>
+      </w:r>
       <w:r>
         <w:rPr>
           <w:rStyle w:val="nfasis"/>
@@ -2202,237 +932,13 @@
           <w:bdr w:val="single" w:sz="2" w:space="0" w:color="D9D9E3" w:frame="1"/>
           <w:shd w:val="clear" w:color="auto" w:fill="FFFFFF"/>
         </w:rPr>
-        <w:t xml:space="preserve">, </w:t>
-      </w:r>
-      <w:proofErr w:type="spellStart"/>
-      <w:r>
-        <w:rPr>
-          <w:rStyle w:val="nfasis"/>
-          <w:rFonts w:ascii="Segoe UI" w:eastAsiaTheme="majorEastAsia" w:hAnsi="Segoe UI" w:cs="Segoe UI"/>
-          <w:bdr w:val="single" w:sz="2" w:space="0" w:color="D9D9E3" w:frame="1"/>
-          <w:shd w:val="clear" w:color="auto" w:fill="FFFFFF"/>
-        </w:rPr>
-        <w:t>Rivers</w:t>
-      </w:r>
-      <w:proofErr w:type="spellEnd"/>
-      <w:r>
-        <w:rPr>
-          <w:rStyle w:val="nfasis"/>
-          <w:rFonts w:ascii="Segoe UI" w:eastAsiaTheme="majorEastAsia" w:hAnsi="Segoe UI" w:cs="Segoe UI"/>
-          <w:bdr w:val="single" w:sz="2" w:space="0" w:color="D9D9E3" w:frame="1"/>
-          <w:shd w:val="clear" w:color="auto" w:fill="FFFFFF"/>
-        </w:rPr>
-        <w:t>, &amp; Salovey (2011)</w:t>
+        <w:t>Social and Personality Psychology Compass, 5</w:t>
       </w:r>
       <w:r>
         <w:rPr>
           <w:rFonts w:ascii="Segoe UI" w:hAnsi="Segoe UI" w:cs="Segoe UI"/>
           <w:shd w:val="clear" w:color="auto" w:fill="FFFFFF"/>
         </w:rPr>
-        <w:t xml:space="preserve"> han encontrado que los educadores que implementan la inteligencia emocional en su enseñanza tienen clases más armoniosas y logran mejores resultados académicos por parte de sus estudiantes (</w:t>
-      </w:r>
-      <w:proofErr w:type="spellStart"/>
-      <w:r>
-        <w:rPr>
-          <w:rFonts w:ascii="Segoe UI" w:hAnsi="Segoe UI" w:cs="Segoe UI"/>
-          <w:shd w:val="clear" w:color="auto" w:fill="FFFFFF"/>
-        </w:rPr>
-        <w:t>Brackett</w:t>
-      </w:r>
-      <w:proofErr w:type="spellEnd"/>
-      <w:r>
-        <w:rPr>
-          <w:rFonts w:ascii="Segoe UI" w:hAnsi="Segoe UI" w:cs="Segoe UI"/>
-          <w:shd w:val="clear" w:color="auto" w:fill="FFFFFF"/>
-        </w:rPr>
-        <w:t xml:space="preserve">, M. A., </w:t>
-      </w:r>
-      <w:proofErr w:type="spellStart"/>
-      <w:r>
-        <w:rPr>
-          <w:rFonts w:ascii="Segoe UI" w:hAnsi="Segoe UI" w:cs="Segoe UI"/>
-          <w:shd w:val="clear" w:color="auto" w:fill="FFFFFF"/>
-        </w:rPr>
-        <w:t>Rivers</w:t>
-      </w:r>
-      <w:proofErr w:type="spellEnd"/>
-      <w:r>
-        <w:rPr>
-          <w:rFonts w:ascii="Segoe UI" w:hAnsi="Segoe UI" w:cs="Segoe UI"/>
-          <w:shd w:val="clear" w:color="auto" w:fill="FFFFFF"/>
-        </w:rPr>
-        <w:t xml:space="preserve">, S. E., &amp; Salovey, P. (2011). </w:t>
-      </w:r>
-      <w:proofErr w:type="spellStart"/>
-      <w:r>
-        <w:rPr>
-          <w:rFonts w:ascii="Segoe UI" w:hAnsi="Segoe UI" w:cs="Segoe UI"/>
-          <w:shd w:val="clear" w:color="auto" w:fill="FFFFFF"/>
-        </w:rPr>
-        <w:t>Emotional</w:t>
-      </w:r>
-      <w:proofErr w:type="spellEnd"/>
-      <w:r>
-        <w:rPr>
-          <w:rFonts w:ascii="Segoe UI" w:hAnsi="Segoe UI" w:cs="Segoe UI"/>
-          <w:shd w:val="clear" w:color="auto" w:fill="FFFFFF"/>
-        </w:rPr>
-        <w:t xml:space="preserve"> </w:t>
-      </w:r>
-      <w:proofErr w:type="spellStart"/>
-      <w:r>
-        <w:rPr>
-          <w:rFonts w:ascii="Segoe UI" w:hAnsi="Segoe UI" w:cs="Segoe UI"/>
-          <w:shd w:val="clear" w:color="auto" w:fill="FFFFFF"/>
-        </w:rPr>
-        <w:t>intelligence</w:t>
-      </w:r>
-      <w:proofErr w:type="spellEnd"/>
-      <w:r>
-        <w:rPr>
-          <w:rFonts w:ascii="Segoe UI" w:hAnsi="Segoe UI" w:cs="Segoe UI"/>
-          <w:shd w:val="clear" w:color="auto" w:fill="FFFFFF"/>
-        </w:rPr>
-        <w:t xml:space="preserve">: </w:t>
-      </w:r>
-      <w:proofErr w:type="spellStart"/>
-      <w:r>
-        <w:rPr>
-          <w:rFonts w:ascii="Segoe UI" w:hAnsi="Segoe UI" w:cs="Segoe UI"/>
-          <w:shd w:val="clear" w:color="auto" w:fill="FFFFFF"/>
-        </w:rPr>
-        <w:t>Implications</w:t>
-      </w:r>
-      <w:proofErr w:type="spellEnd"/>
-      <w:r>
-        <w:rPr>
-          <w:rFonts w:ascii="Segoe UI" w:hAnsi="Segoe UI" w:cs="Segoe UI"/>
-          <w:shd w:val="clear" w:color="auto" w:fill="FFFFFF"/>
-        </w:rPr>
-        <w:t xml:space="preserve"> for personal, social, </w:t>
-      </w:r>
-      <w:proofErr w:type="spellStart"/>
-      <w:r>
-        <w:rPr>
-          <w:rFonts w:ascii="Segoe UI" w:hAnsi="Segoe UI" w:cs="Segoe UI"/>
-          <w:shd w:val="clear" w:color="auto" w:fill="FFFFFF"/>
-        </w:rPr>
-        <w:t>academic</w:t>
-      </w:r>
-      <w:proofErr w:type="spellEnd"/>
-      <w:r>
-        <w:rPr>
-          <w:rFonts w:ascii="Segoe UI" w:hAnsi="Segoe UI" w:cs="Segoe UI"/>
-          <w:shd w:val="clear" w:color="auto" w:fill="FFFFFF"/>
-        </w:rPr>
-        <w:t xml:space="preserve">, and </w:t>
-      </w:r>
-      <w:proofErr w:type="spellStart"/>
-      <w:r>
-        <w:rPr>
-          <w:rFonts w:ascii="Segoe UI" w:hAnsi="Segoe UI" w:cs="Segoe UI"/>
-          <w:shd w:val="clear" w:color="auto" w:fill="FFFFFF"/>
-        </w:rPr>
-        <w:t>workplace</w:t>
-      </w:r>
-      <w:proofErr w:type="spellEnd"/>
-      <w:r>
-        <w:rPr>
-          <w:rFonts w:ascii="Segoe UI" w:hAnsi="Segoe UI" w:cs="Segoe UI"/>
-          <w:shd w:val="clear" w:color="auto" w:fill="FFFFFF"/>
-        </w:rPr>
-        <w:t xml:space="preserve"> </w:t>
-      </w:r>
-      <w:proofErr w:type="spellStart"/>
-      <w:r>
-        <w:rPr>
-          <w:rFonts w:ascii="Segoe UI" w:hAnsi="Segoe UI" w:cs="Segoe UI"/>
-          <w:shd w:val="clear" w:color="auto" w:fill="FFFFFF"/>
-        </w:rPr>
-        <w:t>success</w:t>
-      </w:r>
-      <w:proofErr w:type="spellEnd"/>
-      <w:r>
-        <w:rPr>
-          <w:rFonts w:ascii="Segoe UI" w:hAnsi="Segoe UI" w:cs="Segoe UI"/>
-          <w:shd w:val="clear" w:color="auto" w:fill="FFFFFF"/>
-        </w:rPr>
-        <w:t xml:space="preserve">. </w:t>
-      </w:r>
-      <w:r>
-        <w:rPr>
-          <w:rStyle w:val="nfasis"/>
-          <w:rFonts w:ascii="Segoe UI" w:eastAsiaTheme="majorEastAsia" w:hAnsi="Segoe UI" w:cs="Segoe UI"/>
-          <w:bdr w:val="single" w:sz="2" w:space="0" w:color="D9D9E3" w:frame="1"/>
-          <w:shd w:val="clear" w:color="auto" w:fill="FFFFFF"/>
-        </w:rPr>
-        <w:t xml:space="preserve">Social and </w:t>
-      </w:r>
-      <w:proofErr w:type="spellStart"/>
-      <w:r>
-        <w:rPr>
-          <w:rStyle w:val="nfasis"/>
-          <w:rFonts w:ascii="Segoe UI" w:eastAsiaTheme="majorEastAsia" w:hAnsi="Segoe UI" w:cs="Segoe UI"/>
-          <w:bdr w:val="single" w:sz="2" w:space="0" w:color="D9D9E3" w:frame="1"/>
-          <w:shd w:val="clear" w:color="auto" w:fill="FFFFFF"/>
-        </w:rPr>
-        <w:t>Personality</w:t>
-      </w:r>
-      <w:proofErr w:type="spellEnd"/>
-      <w:r>
-        <w:rPr>
-          <w:rStyle w:val="nfasis"/>
-          <w:rFonts w:ascii="Segoe UI" w:eastAsiaTheme="majorEastAsia" w:hAnsi="Segoe UI" w:cs="Segoe UI"/>
-          <w:bdr w:val="single" w:sz="2" w:space="0" w:color="D9D9E3" w:frame="1"/>
-          <w:shd w:val="clear" w:color="auto" w:fill="FFFFFF"/>
-        </w:rPr>
-        <w:t xml:space="preserve"> </w:t>
-      </w:r>
-      <w:proofErr w:type="spellStart"/>
-      <w:r>
-        <w:rPr>
-          <w:rStyle w:val="nfasis"/>
-          <w:rFonts w:ascii="Segoe UI" w:eastAsiaTheme="majorEastAsia" w:hAnsi="Segoe UI" w:cs="Segoe UI"/>
-          <w:bdr w:val="single" w:sz="2" w:space="0" w:color="D9D9E3" w:frame="1"/>
-          <w:shd w:val="clear" w:color="auto" w:fill="FFFFFF"/>
-        </w:rPr>
-        <w:t>Psychology</w:t>
-      </w:r>
-      <w:proofErr w:type="spellEnd"/>
-      <w:r>
-        <w:rPr>
-          <w:rStyle w:val="nfasis"/>
-          <w:rFonts w:ascii="Segoe UI" w:eastAsiaTheme="majorEastAsia" w:hAnsi="Segoe UI" w:cs="Segoe UI"/>
-          <w:bdr w:val="single" w:sz="2" w:space="0" w:color="D9D9E3" w:frame="1"/>
-          <w:shd w:val="clear" w:color="auto" w:fill="FFFFFF"/>
-        </w:rPr>
-        <w:t xml:space="preserve"> </w:t>
-      </w:r>
-      <w:proofErr w:type="spellStart"/>
-      <w:r>
-        <w:rPr>
-          <w:rStyle w:val="nfasis"/>
-          <w:rFonts w:ascii="Segoe UI" w:eastAsiaTheme="majorEastAsia" w:hAnsi="Segoe UI" w:cs="Segoe UI"/>
-          <w:bdr w:val="single" w:sz="2" w:space="0" w:color="D9D9E3" w:frame="1"/>
-          <w:shd w:val="clear" w:color="auto" w:fill="FFFFFF"/>
-        </w:rPr>
-        <w:t>Compass</w:t>
-      </w:r>
-      <w:proofErr w:type="spellEnd"/>
-      <w:r>
-        <w:rPr>
-          <w:rStyle w:val="nfasis"/>
-          <w:rFonts w:ascii="Segoe UI" w:eastAsiaTheme="majorEastAsia" w:hAnsi="Segoe UI" w:cs="Segoe UI"/>
-          <w:bdr w:val="single" w:sz="2" w:space="0" w:color="D9D9E3" w:frame="1"/>
-          <w:shd w:val="clear" w:color="auto" w:fill="FFFFFF"/>
-        </w:rPr>
-        <w:t>, 5</w:t>
-      </w:r>
-      <w:r>
-        <w:rPr>
-          <w:rFonts w:ascii="Segoe UI" w:hAnsi="Segoe UI" w:cs="Segoe UI"/>
-          <w:shd w:val="clear" w:color="auto" w:fill="FFFFFF"/>
-        </w:rPr>
         <w:t>(1), 88-103).</w:t>
       </w:r>
     </w:p>
@@ -2477,15 +983,7 @@
         <w:t>Inteligencia emocional.</w:t>
       </w:r>
       <w:r>
-        <w:t xml:space="preserve"> Bantam </w:t>
-      </w:r>
-      <w:proofErr w:type="spellStart"/>
-      <w:r>
-        <w:t>Books</w:t>
-      </w:r>
-      <w:proofErr w:type="spellEnd"/>
-      <w:r>
-        <w:t>.</w:t>
+        <w:t xml:space="preserve"> Bantam Books.</w:t>
       </w:r>
     </w:p>
     <w:p>
@@ -2495,124 +993,15 @@
           <w:numId w:val="7"/>
         </w:numPr>
       </w:pPr>
-      <w:proofErr w:type="spellStart"/>
-      <w:r>
-        <w:t>Brackett</w:t>
-      </w:r>
-      <w:proofErr w:type="spellEnd"/>
-      <w:r>
-        <w:t xml:space="preserve">, M. A., </w:t>
-      </w:r>
-      <w:proofErr w:type="spellStart"/>
-      <w:r>
-        <w:t>Rivers</w:t>
-      </w:r>
-      <w:proofErr w:type="spellEnd"/>
-      <w:r>
-        <w:t xml:space="preserve">, S. E., &amp; Salovey, P. (2011). </w:t>
-      </w:r>
-      <w:proofErr w:type="spellStart"/>
-      <w:r>
-        <w:t>Emotional</w:t>
-      </w:r>
-      <w:proofErr w:type="spellEnd"/>
-      <w:r>
-        <w:t xml:space="preserve"> </w:t>
-      </w:r>
-      <w:proofErr w:type="spellStart"/>
-      <w:r>
-        <w:t>intelligence</w:t>
-      </w:r>
-      <w:proofErr w:type="spellEnd"/>
-      <w:r>
-        <w:t xml:space="preserve">: </w:t>
-      </w:r>
-      <w:proofErr w:type="spellStart"/>
-      <w:r>
-        <w:t>Implications</w:t>
-      </w:r>
-      <w:proofErr w:type="spellEnd"/>
-      <w:r>
-        <w:t xml:space="preserve"> for personal, social, </w:t>
-      </w:r>
-      <w:proofErr w:type="spellStart"/>
-      <w:r>
-        <w:t>academic</w:t>
-      </w:r>
-      <w:proofErr w:type="spellEnd"/>
-      <w:r>
-        <w:t xml:space="preserve">, and </w:t>
-      </w:r>
-      <w:proofErr w:type="spellStart"/>
-      <w:r>
-        <w:t>workplace</w:t>
-      </w:r>
-      <w:proofErr w:type="spellEnd"/>
-      <w:r>
-        <w:t xml:space="preserve"> </w:t>
-      </w:r>
-      <w:proofErr w:type="spellStart"/>
-      <w:r>
-        <w:t>success</w:t>
-      </w:r>
-      <w:proofErr w:type="spellEnd"/>
-      <w:r>
-        <w:t xml:space="preserve">. </w:t>
+      <w:r>
+        <w:t xml:space="preserve">Brackett, M. A., Rivers, S. E., &amp; Salovey, P. (2011). Emotional intelligence: Implications for personal, social, academic, and workplace success. </w:t>
       </w:r>
       <w:r>
         <w:rPr>
           <w:i/>
           <w:iCs/>
         </w:rPr>
-        <w:t xml:space="preserve">Social and </w:t>
-      </w:r>
-      <w:proofErr w:type="spellStart"/>
-      <w:r>
-        <w:rPr>
-          <w:i/>
-          <w:iCs/>
-        </w:rPr>
-        <w:t>Personality</w:t>
-      </w:r>
-      <w:proofErr w:type="spellEnd"/>
-      <w:r>
-        <w:rPr>
-          <w:i/>
-          <w:iCs/>
-        </w:rPr>
-        <w:t xml:space="preserve"> </w:t>
-      </w:r>
-      <w:proofErr w:type="spellStart"/>
-      <w:r>
-        <w:rPr>
-          <w:i/>
-          <w:iCs/>
-        </w:rPr>
-        <w:t>Psychology</w:t>
-      </w:r>
-      <w:proofErr w:type="spellEnd"/>
-      <w:r>
-        <w:rPr>
-          <w:i/>
-          <w:iCs/>
-        </w:rPr>
-        <w:t xml:space="preserve"> </w:t>
-      </w:r>
-      <w:proofErr w:type="spellStart"/>
-      <w:r>
-        <w:rPr>
-          <w:i/>
-          <w:iCs/>
-        </w:rPr>
-        <w:t>Compass</w:t>
-      </w:r>
-      <w:proofErr w:type="spellEnd"/>
-      <w:r>
-        <w:rPr>
-          <w:i/>
-          <w:iCs/>
-        </w:rPr>
-        <w:t>, 5</w:t>
+        <w:t>Social and Personality Psychology Compass, 5</w:t>
       </w:r>
       <w:r>
         <w:t>(1), 88-103</w:t>
@@ -2672,7 +1061,6 @@
         </w:rPr>
         <w:t xml:space="preserve">La educación socioemocional (ESE) implica la enseñanza y el aprendizaje de habilidades emocionales y sociales en el aula. Estas habilidades son fundamentales para el éxito académico, el bienestar personal, y la ciudadanía responsable. Según </w:t>
       </w:r>
-      <w:proofErr w:type="spellStart"/>
       <w:r>
         <w:rPr>
           <w:rStyle w:val="nfasis"/>
@@ -2680,232 +1068,14 @@
           <w:bdr w:val="single" w:sz="2" w:space="0" w:color="D9D9E3" w:frame="1"/>
           <w:shd w:val="clear" w:color="auto" w:fill="FFFFFF"/>
         </w:rPr>
-        <w:t>Durlak</w:t>
-      </w:r>
-      <w:proofErr w:type="spellEnd"/>
-      <w:r>
-        <w:rPr>
-          <w:rStyle w:val="nfasis"/>
-          <w:rFonts w:ascii="Segoe UI" w:eastAsiaTheme="majorEastAsia" w:hAnsi="Segoe UI" w:cs="Segoe UI"/>
-          <w:bdr w:val="single" w:sz="2" w:space="0" w:color="D9D9E3" w:frame="1"/>
-          <w:shd w:val="clear" w:color="auto" w:fill="FFFFFF"/>
-        </w:rPr>
-        <w:t xml:space="preserve"> et al. (2011)</w:t>
+        <w:t>Durlak et al. (2011)</w:t>
       </w:r>
       <w:r>
         <w:rPr>
           <w:rFonts w:ascii="Segoe UI" w:hAnsi="Segoe UI" w:cs="Segoe UI"/>
           <w:shd w:val="clear" w:color="auto" w:fill="FFFFFF"/>
         </w:rPr>
-        <w:t>, los programas de ESE que son efectivos no solo mejoran el rendimiento académico de los estudiantes, sino que también aumentan su bienestar emocional y reducen problemas de comportamiento y emocionales (</w:t>
-      </w:r>
-      <w:proofErr w:type="spellStart"/>
-      <w:r>
-        <w:rPr>
-          <w:rFonts w:ascii="Segoe UI" w:hAnsi="Segoe UI" w:cs="Segoe UI"/>
-          <w:shd w:val="clear" w:color="auto" w:fill="FFFFFF"/>
-        </w:rPr>
-        <w:t>Durlak</w:t>
-      </w:r>
-      <w:proofErr w:type="spellEnd"/>
-      <w:r>
-        <w:rPr>
-          <w:rFonts w:ascii="Segoe UI" w:hAnsi="Segoe UI" w:cs="Segoe UI"/>
-          <w:shd w:val="clear" w:color="auto" w:fill="FFFFFF"/>
-        </w:rPr>
-        <w:t xml:space="preserve">, J. A., </w:t>
-      </w:r>
-      <w:proofErr w:type="spellStart"/>
-      <w:r>
-        <w:rPr>
-          <w:rFonts w:ascii="Segoe UI" w:hAnsi="Segoe UI" w:cs="Segoe UI"/>
-          <w:shd w:val="clear" w:color="auto" w:fill="FFFFFF"/>
-        </w:rPr>
-        <w:t>Weissberg</w:t>
-      </w:r>
-      <w:proofErr w:type="spellEnd"/>
-      <w:r>
-        <w:rPr>
-          <w:rFonts w:ascii="Segoe UI" w:hAnsi="Segoe UI" w:cs="Segoe UI"/>
-          <w:shd w:val="clear" w:color="auto" w:fill="FFFFFF"/>
-        </w:rPr>
-        <w:t xml:space="preserve">, R. P., </w:t>
-      </w:r>
-      <w:proofErr w:type="spellStart"/>
-      <w:r>
-        <w:rPr>
-          <w:rFonts w:ascii="Segoe UI" w:hAnsi="Segoe UI" w:cs="Segoe UI"/>
-          <w:shd w:val="clear" w:color="auto" w:fill="FFFFFF"/>
-        </w:rPr>
-        <w:t>Dymnicki</w:t>
-      </w:r>
-      <w:proofErr w:type="spellEnd"/>
-      <w:r>
-        <w:rPr>
-          <w:rFonts w:ascii="Segoe UI" w:hAnsi="Segoe UI" w:cs="Segoe UI"/>
-          <w:shd w:val="clear" w:color="auto" w:fill="FFFFFF"/>
-        </w:rPr>
-        <w:t xml:space="preserve">, A. B., Taylor, R. D., &amp; </w:t>
-      </w:r>
-      <w:proofErr w:type="spellStart"/>
-      <w:r>
-        <w:rPr>
-          <w:rFonts w:ascii="Segoe UI" w:hAnsi="Segoe UI" w:cs="Segoe UI"/>
-          <w:shd w:val="clear" w:color="auto" w:fill="FFFFFF"/>
-        </w:rPr>
-        <w:t>Schellinger</w:t>
-      </w:r>
-      <w:proofErr w:type="spellEnd"/>
-      <w:r>
-        <w:rPr>
-          <w:rFonts w:ascii="Segoe UI" w:hAnsi="Segoe UI" w:cs="Segoe UI"/>
-          <w:shd w:val="clear" w:color="auto" w:fill="FFFFFF"/>
-        </w:rPr>
-        <w:t xml:space="preserve">, K. B. (2011). The </w:t>
-      </w:r>
-      <w:proofErr w:type="spellStart"/>
-      <w:r>
-        <w:rPr>
-          <w:rFonts w:ascii="Segoe UI" w:hAnsi="Segoe UI" w:cs="Segoe UI"/>
-          <w:shd w:val="clear" w:color="auto" w:fill="FFFFFF"/>
-        </w:rPr>
-        <w:t>impact</w:t>
-      </w:r>
-      <w:proofErr w:type="spellEnd"/>
-      <w:r>
-        <w:rPr>
-          <w:rFonts w:ascii="Segoe UI" w:hAnsi="Segoe UI" w:cs="Segoe UI"/>
-          <w:shd w:val="clear" w:color="auto" w:fill="FFFFFF"/>
-        </w:rPr>
-        <w:t xml:space="preserve"> </w:t>
-      </w:r>
-      <w:proofErr w:type="spellStart"/>
-      <w:r>
-        <w:rPr>
-          <w:rFonts w:ascii="Segoe UI" w:hAnsi="Segoe UI" w:cs="Segoe UI"/>
-          <w:shd w:val="clear" w:color="auto" w:fill="FFFFFF"/>
-        </w:rPr>
-        <w:t>of</w:t>
-      </w:r>
-      <w:proofErr w:type="spellEnd"/>
-      <w:r>
-        <w:rPr>
-          <w:rFonts w:ascii="Segoe UI" w:hAnsi="Segoe UI" w:cs="Segoe UI"/>
-          <w:shd w:val="clear" w:color="auto" w:fill="FFFFFF"/>
-        </w:rPr>
-        <w:t xml:space="preserve"> </w:t>
-      </w:r>
-      <w:proofErr w:type="spellStart"/>
-      <w:r>
-        <w:rPr>
-          <w:rFonts w:ascii="Segoe UI" w:hAnsi="Segoe UI" w:cs="Segoe UI"/>
-          <w:shd w:val="clear" w:color="auto" w:fill="FFFFFF"/>
-        </w:rPr>
-        <w:t>enhancing</w:t>
-      </w:r>
-      <w:proofErr w:type="spellEnd"/>
-      <w:r>
-        <w:rPr>
-          <w:rFonts w:ascii="Segoe UI" w:hAnsi="Segoe UI" w:cs="Segoe UI"/>
-          <w:shd w:val="clear" w:color="auto" w:fill="FFFFFF"/>
-        </w:rPr>
-        <w:t xml:space="preserve"> students' social and </w:t>
-      </w:r>
-      <w:proofErr w:type="spellStart"/>
-      <w:r>
-        <w:rPr>
-          <w:rFonts w:ascii="Segoe UI" w:hAnsi="Segoe UI" w:cs="Segoe UI"/>
-          <w:shd w:val="clear" w:color="auto" w:fill="FFFFFF"/>
-        </w:rPr>
-        <w:t>emotional</w:t>
-      </w:r>
-      <w:proofErr w:type="spellEnd"/>
-      <w:r>
-        <w:rPr>
-          <w:rFonts w:ascii="Segoe UI" w:hAnsi="Segoe UI" w:cs="Segoe UI"/>
-          <w:shd w:val="clear" w:color="auto" w:fill="FFFFFF"/>
-        </w:rPr>
-        <w:t xml:space="preserve"> </w:t>
-      </w:r>
-      <w:proofErr w:type="spellStart"/>
-      <w:r>
-        <w:rPr>
-          <w:rFonts w:ascii="Segoe UI" w:hAnsi="Segoe UI" w:cs="Segoe UI"/>
-          <w:shd w:val="clear" w:color="auto" w:fill="FFFFFF"/>
-        </w:rPr>
-        <w:t>learning</w:t>
-      </w:r>
-      <w:proofErr w:type="spellEnd"/>
-      <w:r>
-        <w:rPr>
-          <w:rFonts w:ascii="Segoe UI" w:hAnsi="Segoe UI" w:cs="Segoe UI"/>
-          <w:shd w:val="clear" w:color="auto" w:fill="FFFFFF"/>
-        </w:rPr>
-        <w:t>: A meta-</w:t>
-      </w:r>
-      <w:proofErr w:type="spellStart"/>
-      <w:r>
-        <w:rPr>
-          <w:rFonts w:ascii="Segoe UI" w:hAnsi="Segoe UI" w:cs="Segoe UI"/>
-          <w:shd w:val="clear" w:color="auto" w:fill="FFFFFF"/>
-        </w:rPr>
-        <w:t>analysis</w:t>
-      </w:r>
-      <w:proofErr w:type="spellEnd"/>
-      <w:r>
-        <w:rPr>
-          <w:rFonts w:ascii="Segoe UI" w:hAnsi="Segoe UI" w:cs="Segoe UI"/>
-          <w:shd w:val="clear" w:color="auto" w:fill="FFFFFF"/>
-        </w:rPr>
-        <w:t xml:space="preserve"> </w:t>
-      </w:r>
-      <w:proofErr w:type="spellStart"/>
-      <w:r>
-        <w:rPr>
-          <w:rFonts w:ascii="Segoe UI" w:hAnsi="Segoe UI" w:cs="Segoe UI"/>
-          <w:shd w:val="clear" w:color="auto" w:fill="FFFFFF"/>
-        </w:rPr>
-        <w:t>of</w:t>
-      </w:r>
-      <w:proofErr w:type="spellEnd"/>
-      <w:r>
-        <w:rPr>
-          <w:rFonts w:ascii="Segoe UI" w:hAnsi="Segoe UI" w:cs="Segoe UI"/>
-          <w:shd w:val="clear" w:color="auto" w:fill="FFFFFF"/>
-        </w:rPr>
-        <w:t xml:space="preserve"> </w:t>
-      </w:r>
-      <w:proofErr w:type="spellStart"/>
-      <w:r>
-        <w:rPr>
-          <w:rFonts w:ascii="Segoe UI" w:hAnsi="Segoe UI" w:cs="Segoe UI"/>
-          <w:shd w:val="clear" w:color="auto" w:fill="FFFFFF"/>
-        </w:rPr>
-        <w:t>school-based</w:t>
-      </w:r>
-      <w:proofErr w:type="spellEnd"/>
-      <w:r>
-        <w:rPr>
-          <w:rFonts w:ascii="Segoe UI" w:hAnsi="Segoe UI" w:cs="Segoe UI"/>
-          <w:shd w:val="clear" w:color="auto" w:fill="FFFFFF"/>
-        </w:rPr>
-        <w:t xml:space="preserve"> universal </w:t>
-      </w:r>
-      <w:proofErr w:type="spellStart"/>
-      <w:r>
-        <w:rPr>
-          <w:rFonts w:ascii="Segoe UI" w:hAnsi="Segoe UI" w:cs="Segoe UI"/>
-          <w:shd w:val="clear" w:color="auto" w:fill="FFFFFF"/>
-        </w:rPr>
-        <w:t>interventions</w:t>
-      </w:r>
-      <w:proofErr w:type="spellEnd"/>
-      <w:r>
-        <w:rPr>
-          <w:rFonts w:ascii="Segoe UI" w:hAnsi="Segoe UI" w:cs="Segoe UI"/>
-          <w:shd w:val="clear" w:color="auto" w:fill="FFFFFF"/>
-        </w:rPr>
-        <w:t xml:space="preserve">. </w:t>
+        <w:t xml:space="preserve">, los programas de ESE que son efectivos no solo mejoran el rendimiento académico de los estudiantes, sino que también aumentan su bienestar emocional y reducen problemas de comportamiento y emocionales (Durlak, J. A., Weissberg, R. P., Dymnicki, A. B., Taylor, R. D., &amp; Schellinger, K. B. (2011). The impact of enhancing students' social and emotional learning: A meta-analysis of school-based universal interventions. </w:t>
       </w:r>
       <w:r>
         <w:rPr>
@@ -3010,109 +1180,8 @@
           <w:numId w:val="8"/>
         </w:numPr>
       </w:pPr>
-      <w:proofErr w:type="spellStart"/>
-      <w:r>
-        <w:t>Durlak</w:t>
-      </w:r>
-      <w:proofErr w:type="spellEnd"/>
-      <w:r>
-        <w:t xml:space="preserve">, J. A., </w:t>
-      </w:r>
-      <w:proofErr w:type="spellStart"/>
-      <w:r>
-        <w:t>Weissberg</w:t>
-      </w:r>
-      <w:proofErr w:type="spellEnd"/>
-      <w:r>
-        <w:t xml:space="preserve">, R. P., </w:t>
-      </w:r>
-      <w:proofErr w:type="spellStart"/>
-      <w:r>
-        <w:t>Dymnicki</w:t>
-      </w:r>
-      <w:proofErr w:type="spellEnd"/>
-      <w:r>
-        <w:t xml:space="preserve">, A. B., Taylor, R. D., &amp; </w:t>
-      </w:r>
-      <w:proofErr w:type="spellStart"/>
-      <w:r>
-        <w:t>Schellinger</w:t>
-      </w:r>
-      <w:proofErr w:type="spellEnd"/>
-      <w:r>
-        <w:t xml:space="preserve">, K. B. (2011). The </w:t>
-      </w:r>
-      <w:proofErr w:type="spellStart"/>
-      <w:r>
-        <w:t>impact</w:t>
-      </w:r>
-      <w:proofErr w:type="spellEnd"/>
-      <w:r>
-        <w:t xml:space="preserve"> </w:t>
-      </w:r>
-      <w:proofErr w:type="spellStart"/>
-      <w:r>
-        <w:t>of</w:t>
-      </w:r>
-      <w:proofErr w:type="spellEnd"/>
-      <w:r>
-        <w:t xml:space="preserve"> </w:t>
-      </w:r>
-      <w:proofErr w:type="spellStart"/>
-      <w:r>
-        <w:t>enhancing</w:t>
-      </w:r>
-      <w:proofErr w:type="spellEnd"/>
-      <w:r>
-        <w:t xml:space="preserve"> students' social and </w:t>
-      </w:r>
-      <w:proofErr w:type="spellStart"/>
-      <w:r>
-        <w:t>emotional</w:t>
-      </w:r>
-      <w:proofErr w:type="spellEnd"/>
-      <w:r>
-        <w:t xml:space="preserve"> </w:t>
-      </w:r>
-      <w:proofErr w:type="spellStart"/>
-      <w:r>
-        <w:t>learning</w:t>
-      </w:r>
-      <w:proofErr w:type="spellEnd"/>
-      <w:r>
-        <w:t>: A meta-</w:t>
-      </w:r>
-      <w:proofErr w:type="spellStart"/>
-      <w:r>
-        <w:t>analysis</w:t>
-      </w:r>
-      <w:proofErr w:type="spellEnd"/>
-      <w:r>
-        <w:t xml:space="preserve"> </w:t>
-      </w:r>
-      <w:proofErr w:type="spellStart"/>
-      <w:r>
-        <w:t>of</w:t>
-      </w:r>
-      <w:proofErr w:type="spellEnd"/>
-      <w:r>
-        <w:t xml:space="preserve"> </w:t>
-      </w:r>
-      <w:proofErr w:type="spellStart"/>
-      <w:r>
-        <w:t>school-based</w:t>
-      </w:r>
-      <w:proofErr w:type="spellEnd"/>
-      <w:r>
-        <w:t xml:space="preserve"> universal </w:t>
-      </w:r>
-      <w:proofErr w:type="spellStart"/>
-      <w:r>
-        <w:t>interventions</w:t>
-      </w:r>
-      <w:proofErr w:type="spellEnd"/>
-      <w:r>
-        <w:t xml:space="preserve">. </w:t>
+      <w:r>
+        <w:t xml:space="preserve">Durlak, J. A., Weissberg, R. P., Dymnicki, A. B., Taylor, R. D., &amp; Schellinger, K. B. (2011). The impact of enhancing students' social and emotional learning: A meta-analysis of school-based universal interventions. </w:t>
       </w:r>
       <w:r>
         <w:rPr>
@@ -3126,7 +1195,6 @@
       </w:r>
     </w:p>
     <w:p>
-      <w:proofErr w:type="gramStart"/>
       <w:r>
         <w:t xml:space="preserve">  </w:t>
       </w:r>
@@ -3135,52 +1203,110 @@
           <w:b/>
           <w:bCs/>
         </w:rPr>
-        <w:t>Definición</w:t>
-      </w:r>
-      <w:proofErr w:type="gramEnd"/>
+        <w:t>Definición y Relevancia del Liderazgo Emocional:</w:t>
+      </w:r>
+    </w:p>
+    <w:p>
+      <w:pPr>
+        <w:numPr>
+          <w:ilvl w:val="0"/>
+          <w:numId w:val="9"/>
+        </w:numPr>
+      </w:pPr>
+      <w:r>
+        <w:t>Introducción al concepto de liderazgo emocional.</w:t>
+      </w:r>
+    </w:p>
+    <w:p>
+      <w:pPr>
+        <w:numPr>
+          <w:ilvl w:val="0"/>
+          <w:numId w:val="9"/>
+        </w:numPr>
+      </w:pPr>
+      <w:r>
+        <w:t>Discusión sobre la relevancia del liderazgo emocional en el ámbito educativo.</w:t>
+      </w:r>
+    </w:p>
+    <w:p>
+      <w:pPr>
+        <w:numPr>
+          <w:ilvl w:val="0"/>
+          <w:numId w:val="9"/>
+        </w:numPr>
+      </w:pPr>
+      <w:r>
+        <w:t>Ejemplos de líderes emocionales destacados en la educación.</w:t>
+      </w:r>
+    </w:p>
+    <w:p>
+      <w:r>
+        <w:t xml:space="preserve">  </w:t>
+      </w:r>
       <w:r>
         <w:rPr>
           <w:b/>
           <w:bCs/>
         </w:rPr>
-        <w:t xml:space="preserve"> y Relevancia del Liderazgo Emocional:</w:t>
-      </w:r>
-    </w:p>
-    <w:p>
-      <w:pPr>
-        <w:numPr>
-          <w:ilvl w:val="0"/>
-          <w:numId w:val="9"/>
-        </w:numPr>
-      </w:pPr>
-      <w:r>
-        <w:t>Introducción al concepto de liderazgo emocional.</w:t>
-      </w:r>
-    </w:p>
-    <w:p>
-      <w:pPr>
-        <w:numPr>
-          <w:ilvl w:val="0"/>
-          <w:numId w:val="9"/>
-        </w:numPr>
-      </w:pPr>
-      <w:r>
-        <w:t>Discusión sobre la relevancia del liderazgo emocional en el ámbito educativo.</w:t>
-      </w:r>
-    </w:p>
-    <w:p>
-      <w:pPr>
-        <w:numPr>
-          <w:ilvl w:val="0"/>
-          <w:numId w:val="9"/>
-        </w:numPr>
-      </w:pPr>
-      <w:r>
-        <w:t>Ejemplos de líderes emocionales destacados en la educación.</w:t>
-      </w:r>
-    </w:p>
-    <w:p>
-      <w:proofErr w:type="gramStart"/>
+        <w:t>Competencias Clave del Liderazgo Emocional:</w:t>
+      </w:r>
+    </w:p>
+    <w:p>
+      <w:pPr>
+        <w:numPr>
+          <w:ilvl w:val="0"/>
+          <w:numId w:val="10"/>
+        </w:numPr>
+      </w:pPr>
+      <w:r>
+        <w:t>Autoconciencia: Conocer y entender las propias emociones.</w:t>
+      </w:r>
+    </w:p>
+    <w:p>
+      <w:pPr>
+        <w:numPr>
+          <w:ilvl w:val="0"/>
+          <w:numId w:val="10"/>
+        </w:numPr>
+      </w:pPr>
+      <w:r>
+        <w:t>Autorregulación: Manejar y canalizar las emociones de manera constructiva.</w:t>
+      </w:r>
+    </w:p>
+    <w:p>
+      <w:pPr>
+        <w:numPr>
+          <w:ilvl w:val="0"/>
+          <w:numId w:val="10"/>
+        </w:numPr>
+      </w:pPr>
+      <w:r>
+        <w:t>Motivación: Utilizar las emociones para alcanzar metas y motivar a los demás.</w:t>
+      </w:r>
+    </w:p>
+    <w:p>
+      <w:pPr>
+        <w:numPr>
+          <w:ilvl w:val="0"/>
+          <w:numId w:val="10"/>
+        </w:numPr>
+      </w:pPr>
+      <w:r>
+        <w:t>Empatía: Entender y considerar las emociones de los demás.</w:t>
+      </w:r>
+    </w:p>
+    <w:p>
+      <w:pPr>
+        <w:numPr>
+          <w:ilvl w:val="0"/>
+          <w:numId w:val="10"/>
+        </w:numPr>
+      </w:pPr>
+      <w:r>
+        <w:t>Habilidades sociales: Construir y mantener relaciones positivas.</w:t>
+      </w:r>
+    </w:p>
+    <w:p>
       <w:r>
         <w:t xml:space="preserve">  </w:t>
       </w:r>
@@ -3189,74 +1315,86 @@
           <w:b/>
           <w:bCs/>
         </w:rPr>
-        <w:t>Competencias</w:t>
-      </w:r>
-      <w:proofErr w:type="gramEnd"/>
+        <w:t>Desarrollo de Estrategias de Liderazgo Emocional:</w:t>
+      </w:r>
+    </w:p>
+    <w:p>
+      <w:pPr>
+        <w:numPr>
+          <w:ilvl w:val="0"/>
+          <w:numId w:val="11"/>
+        </w:numPr>
+      </w:pPr>
+      <w:r>
+        <w:t>Estrategias para fortalecer cada una de las competencias clave.</w:t>
+      </w:r>
+    </w:p>
+    <w:p>
+      <w:pPr>
+        <w:numPr>
+          <w:ilvl w:val="0"/>
+          <w:numId w:val="11"/>
+        </w:numPr>
+      </w:pPr>
+      <w:r>
+        <w:t>Prácticas y ejercicios para aplicar en el aula y en la comunidad educativa.</w:t>
+      </w:r>
+    </w:p>
+    <w:p>
+      <w:pPr>
+        <w:numPr>
+          <w:ilvl w:val="0"/>
+          <w:numId w:val="11"/>
+        </w:numPr>
+      </w:pPr>
+      <w:r>
+        <w:lastRenderedPageBreak/>
+        <w:t>Casos de estudio y análisis de situaciones reales</w:t>
+      </w:r>
+    </w:p>
+    <w:p>
+      <w:r>
+        <w:t>El liderazgo emocional no solo mejora la eficacia del educador, sino que también crea un ambiente de aprendizaje más positivo y productivo. Desarrollar estas competencias es esencial para cualquier educador que desee influir positivamente en sus estudiantes y colegas. Espero que esta sesión les brinde las herramientas y la inspiración necesarias para convertirse en líderes emocionales efectivos en sus entornos educativos</w:t>
+      </w:r>
+      <w:r>
+        <w:t>.</w:t>
+      </w:r>
+    </w:p>
+    <w:p>
+      <w:r>
+        <w:t xml:space="preserve">  </w:t>
+      </w:r>
       <w:r>
         <w:rPr>
           <w:b/>
           <w:bCs/>
         </w:rPr>
-        <w:t xml:space="preserve"> Clave del Liderazgo Emocional:</w:t>
-      </w:r>
-    </w:p>
-    <w:p>
-      <w:pPr>
-        <w:numPr>
-          <w:ilvl w:val="0"/>
-          <w:numId w:val="10"/>
-        </w:numPr>
-      </w:pPr>
-      <w:r>
-        <w:t>Autoconciencia: Conocer y entender las propias emociones.</w:t>
-      </w:r>
-    </w:p>
-    <w:p>
-      <w:pPr>
-        <w:numPr>
-          <w:ilvl w:val="0"/>
-          <w:numId w:val="10"/>
-        </w:numPr>
-      </w:pPr>
-      <w:r>
-        <w:t>Autorregulación: Manejar y canalizar las emociones de manera constructiva.</w:t>
-      </w:r>
-    </w:p>
-    <w:p>
-      <w:pPr>
-        <w:numPr>
-          <w:ilvl w:val="0"/>
-          <w:numId w:val="10"/>
-        </w:numPr>
-      </w:pPr>
-      <w:r>
-        <w:t>Motivación: Utilizar las emociones para alcanzar metas y motivar a los demás.</w:t>
-      </w:r>
-    </w:p>
-    <w:p>
-      <w:pPr>
-        <w:numPr>
-          <w:ilvl w:val="0"/>
-          <w:numId w:val="10"/>
-        </w:numPr>
-      </w:pPr>
-      <w:r>
-        <w:t>Empatía: Entender y considerar las emociones de los demás.</w:t>
-      </w:r>
-    </w:p>
-    <w:p>
-      <w:pPr>
-        <w:numPr>
-          <w:ilvl w:val="0"/>
-          <w:numId w:val="10"/>
-        </w:numPr>
-      </w:pPr>
-      <w:r>
-        <w:t>Habilidades sociales: Construir y mantener relaciones positivas.</w:t>
-      </w:r>
-    </w:p>
-    <w:p>
-      <w:proofErr w:type="gramStart"/>
+        <w:t>Importancia de la Educación Socioemocional:</w:t>
+      </w:r>
+    </w:p>
+    <w:p>
+      <w:pPr>
+        <w:numPr>
+          <w:ilvl w:val="0"/>
+          <w:numId w:val="12"/>
+        </w:numPr>
+      </w:pPr>
+      <w:r>
+        <w:t>Revisión de los beneficios de la educación socioemocional en el desarrollo académico y personal de los estudiantes.</w:t>
+      </w:r>
+    </w:p>
+    <w:p>
+      <w:pPr>
+        <w:numPr>
+          <w:ilvl w:val="0"/>
+          <w:numId w:val="12"/>
+        </w:numPr>
+      </w:pPr>
+      <w:r>
+        <w:t>Discusión sobre cómo la educación socioemocional contribuye a un ambiente de aprendizaje positivo.</w:t>
+      </w:r>
+    </w:p>
+    <w:p>
       <w:r>
         <w:t xml:space="preserve">  </w:t>
       </w:r>
@@ -3265,121 +1403,7 @@
           <w:b/>
           <w:bCs/>
         </w:rPr>
-        <w:t>Desarrollo</w:t>
-      </w:r>
-      <w:proofErr w:type="gramEnd"/>
-      <w:r>
-        <w:rPr>
-          <w:b/>
-          <w:bCs/>
-        </w:rPr>
-        <w:t xml:space="preserve"> de Estrategias de Liderazgo Emocional:</w:t>
-      </w:r>
-    </w:p>
-    <w:p>
-      <w:pPr>
-        <w:numPr>
-          <w:ilvl w:val="0"/>
-          <w:numId w:val="11"/>
-        </w:numPr>
-      </w:pPr>
-      <w:r>
-        <w:t>Estrategias para fortalecer cada una de las competencias clave.</w:t>
-      </w:r>
-    </w:p>
-    <w:p>
-      <w:pPr>
-        <w:numPr>
-          <w:ilvl w:val="0"/>
-          <w:numId w:val="11"/>
-        </w:numPr>
-      </w:pPr>
-      <w:r>
-        <w:t>Prácticas y ejercicios para aplicar en el aula y en la comunidad educativa.</w:t>
-      </w:r>
-    </w:p>
-    <w:p>
-      <w:pPr>
-        <w:numPr>
-          <w:ilvl w:val="0"/>
-          <w:numId w:val="11"/>
-        </w:numPr>
-      </w:pPr>
-      <w:r>
-        <w:lastRenderedPageBreak/>
-        <w:t>Casos de estudio y análisis de situaciones reales</w:t>
-      </w:r>
-    </w:p>
-    <w:p>
-      <w:r>
-        <w:t>El liderazgo emocional no solo mejora la eficacia del educador, sino que también crea un ambiente de aprendizaje más positivo y productivo. Desarrollar estas competencias es esencial para cualquier educador que desee influir positivamente en sus estudiantes y colegas. Espero que esta sesión les brinde las herramientas y la inspiración necesarias para convertirse en líderes emocionales efectivos en sus entornos educativos</w:t>
-      </w:r>
-      <w:r>
-        <w:t>.</w:t>
-      </w:r>
-    </w:p>
-    <w:p>
-      <w:proofErr w:type="gramStart"/>
-      <w:r>
-        <w:t xml:space="preserve">  </w:t>
-      </w:r>
-      <w:r>
-        <w:rPr>
-          <w:b/>
-          <w:bCs/>
-        </w:rPr>
-        <w:t>Importancia</w:t>
-      </w:r>
-      <w:proofErr w:type="gramEnd"/>
-      <w:r>
-        <w:rPr>
-          <w:b/>
-          <w:bCs/>
-        </w:rPr>
-        <w:t xml:space="preserve"> de la Educación Socioemocional:</w:t>
-      </w:r>
-    </w:p>
-    <w:p>
-      <w:pPr>
-        <w:numPr>
-          <w:ilvl w:val="0"/>
-          <w:numId w:val="12"/>
-        </w:numPr>
-      </w:pPr>
-      <w:r>
-        <w:t>Revisión de los beneficios de la educación socioemocional en el desarrollo académico y personal de los estudiantes.</w:t>
-      </w:r>
-    </w:p>
-    <w:p>
-      <w:pPr>
-        <w:numPr>
-          <w:ilvl w:val="0"/>
-          <w:numId w:val="12"/>
-        </w:numPr>
-      </w:pPr>
-      <w:r>
-        <w:t>Discusión sobre cómo la educación socioemocional contribuye a un ambiente de aprendizaje positivo.</w:t>
-      </w:r>
-    </w:p>
-    <w:p>
-      <w:proofErr w:type="gramStart"/>
-      <w:r>
-        <w:t xml:space="preserve">  </w:t>
-      </w:r>
-      <w:r>
-        <w:rPr>
-          <w:b/>
-          <w:bCs/>
-        </w:rPr>
-        <w:t>Estrategias</w:t>
-      </w:r>
-      <w:proofErr w:type="gramEnd"/>
-      <w:r>
-        <w:rPr>
-          <w:b/>
-          <w:bCs/>
-        </w:rPr>
-        <w:t xml:space="preserve"> Prácticas para el Aula:</w:t>
+        <w:t>Estrategias Prácticas para el Aula:</w:t>
       </w:r>
     </w:p>
     <w:p>
@@ -3517,167 +1541,7 @@
           <w:lang w:eastAsia="es-MX"/>
           <w14:ligatures w14:val="none"/>
         </w:rPr>
-        <w:t>La evaluación es un componente integral de cualquier proceso educativo. En el contexto de la educación socioemocional, nos ayuda a entender, desde una perspectiva metacognitiva, nuestro progreso y áreas de mejora. Según CASEL (2020), las evaluaciones efectivas en la educación socioemocional no solo miden conocimientos, sino también habilidades, actitudes y comportamientos (</w:t>
-      </w:r>
-      <w:proofErr w:type="spellStart"/>
-      <w:r>
-        <w:rPr>
-          <w:rFonts w:ascii="Times New Roman" w:eastAsia="Times New Roman" w:hAnsi="Times New Roman" w:cs="Times New Roman"/>
-          <w:kern w:val="0"/>
-          <w:lang w:eastAsia="es-MX"/>
-          <w14:ligatures w14:val="none"/>
-        </w:rPr>
-        <w:t>Collaborative</w:t>
-      </w:r>
-      <w:proofErr w:type="spellEnd"/>
-      <w:r>
-        <w:rPr>
-          <w:rFonts w:ascii="Times New Roman" w:eastAsia="Times New Roman" w:hAnsi="Times New Roman" w:cs="Times New Roman"/>
-          <w:kern w:val="0"/>
-          <w:lang w:eastAsia="es-MX"/>
-          <w14:ligatures w14:val="none"/>
-        </w:rPr>
-        <w:t xml:space="preserve"> for </w:t>
-      </w:r>
-      <w:proofErr w:type="spellStart"/>
-      <w:r>
-        <w:rPr>
-          <w:rFonts w:ascii="Times New Roman" w:eastAsia="Times New Roman" w:hAnsi="Times New Roman" w:cs="Times New Roman"/>
-          <w:kern w:val="0"/>
-          <w:lang w:eastAsia="es-MX"/>
-          <w14:ligatures w14:val="none"/>
-        </w:rPr>
-        <w:t>Academic</w:t>
-      </w:r>
-      <w:proofErr w:type="spellEnd"/>
-      <w:r>
-        <w:rPr>
-          <w:rFonts w:ascii="Times New Roman" w:eastAsia="Times New Roman" w:hAnsi="Times New Roman" w:cs="Times New Roman"/>
-          <w:kern w:val="0"/>
-          <w:lang w:eastAsia="es-MX"/>
-          <w14:ligatures w14:val="none"/>
-        </w:rPr>
-        <w:t xml:space="preserve">, Social, and </w:t>
-      </w:r>
-      <w:proofErr w:type="spellStart"/>
-      <w:r>
-        <w:rPr>
-          <w:rFonts w:ascii="Times New Roman" w:eastAsia="Times New Roman" w:hAnsi="Times New Roman" w:cs="Times New Roman"/>
-          <w:kern w:val="0"/>
-          <w:lang w:eastAsia="es-MX"/>
-          <w14:ligatures w14:val="none"/>
-        </w:rPr>
-        <w:t>Emotional</w:t>
-      </w:r>
-      <w:proofErr w:type="spellEnd"/>
-      <w:r>
-        <w:rPr>
-          <w:rFonts w:ascii="Times New Roman" w:eastAsia="Times New Roman" w:hAnsi="Times New Roman" w:cs="Times New Roman"/>
-          <w:kern w:val="0"/>
-          <w:lang w:eastAsia="es-MX"/>
-          <w14:ligatures w14:val="none"/>
-        </w:rPr>
-        <w:t xml:space="preserve"> </w:t>
-      </w:r>
-      <w:proofErr w:type="spellStart"/>
-      <w:r>
-        <w:rPr>
-          <w:rFonts w:ascii="Times New Roman" w:eastAsia="Times New Roman" w:hAnsi="Times New Roman" w:cs="Times New Roman"/>
-          <w:kern w:val="0"/>
-          <w:lang w:eastAsia="es-MX"/>
-          <w14:ligatures w14:val="none"/>
-        </w:rPr>
-        <w:t>Learning</w:t>
-      </w:r>
-      <w:proofErr w:type="spellEnd"/>
-      <w:r>
-        <w:rPr>
-          <w:rFonts w:ascii="Times New Roman" w:eastAsia="Times New Roman" w:hAnsi="Times New Roman" w:cs="Times New Roman"/>
-          <w:kern w:val="0"/>
-          <w:lang w:eastAsia="es-MX"/>
-          <w14:ligatures w14:val="none"/>
-        </w:rPr>
-        <w:t xml:space="preserve">. (2020). </w:t>
-      </w:r>
-      <w:proofErr w:type="spellStart"/>
-      <w:r>
-        <w:rPr>
-          <w:rFonts w:ascii="Times New Roman" w:eastAsia="Times New Roman" w:hAnsi="Times New Roman" w:cs="Times New Roman"/>
-          <w:kern w:val="0"/>
-          <w:lang w:eastAsia="es-MX"/>
-          <w14:ligatures w14:val="none"/>
-        </w:rPr>
-        <w:t>Effective</w:t>
-      </w:r>
-      <w:proofErr w:type="spellEnd"/>
-      <w:r>
-        <w:rPr>
-          <w:rFonts w:ascii="Times New Roman" w:eastAsia="Times New Roman" w:hAnsi="Times New Roman" w:cs="Times New Roman"/>
-          <w:kern w:val="0"/>
-          <w:lang w:eastAsia="es-MX"/>
-          <w14:ligatures w14:val="none"/>
-        </w:rPr>
-        <w:t xml:space="preserve"> social and </w:t>
-      </w:r>
-      <w:proofErr w:type="spellStart"/>
-      <w:r>
-        <w:rPr>
-          <w:rFonts w:ascii="Times New Roman" w:eastAsia="Times New Roman" w:hAnsi="Times New Roman" w:cs="Times New Roman"/>
-          <w:kern w:val="0"/>
-          <w:lang w:eastAsia="es-MX"/>
-          <w14:ligatures w14:val="none"/>
-        </w:rPr>
-        <w:t>emotional</w:t>
-      </w:r>
-      <w:proofErr w:type="spellEnd"/>
-      <w:r>
-        <w:rPr>
-          <w:rFonts w:ascii="Times New Roman" w:eastAsia="Times New Roman" w:hAnsi="Times New Roman" w:cs="Times New Roman"/>
-          <w:kern w:val="0"/>
-          <w:lang w:eastAsia="es-MX"/>
-          <w14:ligatures w14:val="none"/>
-        </w:rPr>
-        <w:t xml:space="preserve"> </w:t>
-      </w:r>
-      <w:proofErr w:type="spellStart"/>
-      <w:r>
-        <w:rPr>
-          <w:rFonts w:ascii="Times New Roman" w:eastAsia="Times New Roman" w:hAnsi="Times New Roman" w:cs="Times New Roman"/>
-          <w:kern w:val="0"/>
-          <w:lang w:eastAsia="es-MX"/>
-          <w14:ligatures w14:val="none"/>
-        </w:rPr>
-        <w:t>learning</w:t>
-      </w:r>
-      <w:proofErr w:type="spellEnd"/>
-      <w:r>
-        <w:rPr>
-          <w:rFonts w:ascii="Times New Roman" w:eastAsia="Times New Roman" w:hAnsi="Times New Roman" w:cs="Times New Roman"/>
-          <w:kern w:val="0"/>
-          <w:lang w:eastAsia="es-MX"/>
-          <w14:ligatures w14:val="none"/>
-        </w:rPr>
-        <w:t xml:space="preserve"> </w:t>
-      </w:r>
-      <w:proofErr w:type="spellStart"/>
-      <w:r>
-        <w:rPr>
-          <w:rFonts w:ascii="Times New Roman" w:eastAsia="Times New Roman" w:hAnsi="Times New Roman" w:cs="Times New Roman"/>
-          <w:kern w:val="0"/>
-          <w:lang w:eastAsia="es-MX"/>
-          <w14:ligatures w14:val="none"/>
-        </w:rPr>
-        <w:t>programs</w:t>
-      </w:r>
-      <w:proofErr w:type="spellEnd"/>
-      <w:r>
-        <w:rPr>
-          <w:rFonts w:ascii="Times New Roman" w:eastAsia="Times New Roman" w:hAnsi="Times New Roman" w:cs="Times New Roman"/>
-          <w:kern w:val="0"/>
-          <w:lang w:eastAsia="es-MX"/>
-          <w14:ligatures w14:val="none"/>
-        </w:rPr>
-        <w:t>: CASEL guide).</w:t>
+        <w:t>La evaluación es un componente integral de cualquier proceso educativo. En el contexto de la educación socioemocional, nos ayuda a entender, desde una perspectiva metacognitiva, nuestro progreso y áreas de mejora. Según CASEL (2020), las evaluaciones efectivas en la educación socioemocional no solo miden conocimientos, sino también habilidades, actitudes y comportamientos (Collaborative for Academic, Social, and Emotional Learning. (2020). Effective social and emotional learning programs: CASEL guide).</w:t>
       </w:r>
     </w:p>
     <w:p>
@@ -3761,338 +1625,7 @@
           <w:lang w:eastAsia="es-MX"/>
           <w14:ligatures w14:val="none"/>
         </w:rPr>
-        <w:t xml:space="preserve">El portafolio, como herramienta reflexiva, permite la autoevaluación y muestra la evolución del aprendizaje. En el contexto de la educación socioemocional, un portafolio no solo refleja lo que hemos aprendido, sino cómo nos sentimos y cómo hemos crecido emocional y socialmente. Según </w:t>
-      </w:r>
-      <w:proofErr w:type="spellStart"/>
-      <w:r>
-        <w:rPr>
-          <w:rFonts w:ascii="Times New Roman" w:eastAsia="Times New Roman" w:hAnsi="Times New Roman" w:cs="Times New Roman"/>
-          <w:kern w:val="0"/>
-          <w:lang w:eastAsia="es-MX"/>
-          <w14:ligatures w14:val="none"/>
-        </w:rPr>
-        <w:t>Zins</w:t>
-      </w:r>
-      <w:proofErr w:type="spellEnd"/>
-      <w:r>
-        <w:rPr>
-          <w:rFonts w:ascii="Times New Roman" w:eastAsia="Times New Roman" w:hAnsi="Times New Roman" w:cs="Times New Roman"/>
-          <w:kern w:val="0"/>
-          <w:lang w:eastAsia="es-MX"/>
-          <w14:ligatures w14:val="none"/>
-        </w:rPr>
-        <w:t xml:space="preserve"> et al. (2004), el uso de portafolios en la educación socioemocional apoya la metacognición, la autorregulación y la autoconciencia (</w:t>
-      </w:r>
-      <w:proofErr w:type="spellStart"/>
-      <w:r>
-        <w:rPr>
-          <w:rFonts w:ascii="Times New Roman" w:eastAsia="Times New Roman" w:hAnsi="Times New Roman" w:cs="Times New Roman"/>
-          <w:kern w:val="0"/>
-          <w:lang w:eastAsia="es-MX"/>
-          <w14:ligatures w14:val="none"/>
-        </w:rPr>
-        <w:t>Zins</w:t>
-      </w:r>
-      <w:proofErr w:type="spellEnd"/>
-      <w:r>
-        <w:rPr>
-          <w:rFonts w:ascii="Times New Roman" w:eastAsia="Times New Roman" w:hAnsi="Times New Roman" w:cs="Times New Roman"/>
-          <w:kern w:val="0"/>
-          <w:lang w:eastAsia="es-MX"/>
-          <w14:ligatures w14:val="none"/>
-        </w:rPr>
-        <w:t xml:space="preserve">, J. E., </w:t>
-      </w:r>
-      <w:proofErr w:type="spellStart"/>
-      <w:r>
-        <w:rPr>
-          <w:rFonts w:ascii="Times New Roman" w:eastAsia="Times New Roman" w:hAnsi="Times New Roman" w:cs="Times New Roman"/>
-          <w:kern w:val="0"/>
-          <w:lang w:eastAsia="es-MX"/>
-          <w14:ligatures w14:val="none"/>
-        </w:rPr>
-        <w:t>Weissberg</w:t>
-      </w:r>
-      <w:proofErr w:type="spellEnd"/>
-      <w:r>
-        <w:rPr>
-          <w:rFonts w:ascii="Times New Roman" w:eastAsia="Times New Roman" w:hAnsi="Times New Roman" w:cs="Times New Roman"/>
-          <w:kern w:val="0"/>
-          <w:lang w:eastAsia="es-MX"/>
-          <w14:ligatures w14:val="none"/>
-        </w:rPr>
-        <w:t xml:space="preserve">, R. P., Wang, M. C., &amp; </w:t>
-      </w:r>
-      <w:proofErr w:type="spellStart"/>
-      <w:r>
-        <w:rPr>
-          <w:rFonts w:ascii="Times New Roman" w:eastAsia="Times New Roman" w:hAnsi="Times New Roman" w:cs="Times New Roman"/>
-          <w:kern w:val="0"/>
-          <w:lang w:eastAsia="es-MX"/>
-          <w14:ligatures w14:val="none"/>
-        </w:rPr>
-        <w:t>Walberg</w:t>
-      </w:r>
-      <w:proofErr w:type="spellEnd"/>
-      <w:r>
-        <w:rPr>
-          <w:rFonts w:ascii="Times New Roman" w:eastAsia="Times New Roman" w:hAnsi="Times New Roman" w:cs="Times New Roman"/>
-          <w:kern w:val="0"/>
-          <w:lang w:eastAsia="es-MX"/>
-          <w14:ligatures w14:val="none"/>
-        </w:rPr>
-        <w:t xml:space="preserve">, H. J. (2004). </w:t>
-      </w:r>
-      <w:proofErr w:type="spellStart"/>
-      <w:r>
-        <w:rPr>
-          <w:rFonts w:ascii="Times New Roman" w:eastAsia="Times New Roman" w:hAnsi="Times New Roman" w:cs="Times New Roman"/>
-          <w:kern w:val="0"/>
-          <w:lang w:eastAsia="es-MX"/>
-          <w14:ligatures w14:val="none"/>
-        </w:rPr>
-        <w:t>Building</w:t>
-      </w:r>
-      <w:proofErr w:type="spellEnd"/>
-      <w:r>
-        <w:rPr>
-          <w:rFonts w:ascii="Times New Roman" w:eastAsia="Times New Roman" w:hAnsi="Times New Roman" w:cs="Times New Roman"/>
-          <w:kern w:val="0"/>
-          <w:lang w:eastAsia="es-MX"/>
-          <w14:ligatures w14:val="none"/>
-        </w:rPr>
-        <w:t xml:space="preserve"> </w:t>
-      </w:r>
-      <w:proofErr w:type="spellStart"/>
-      <w:r>
-        <w:rPr>
-          <w:rFonts w:ascii="Times New Roman" w:eastAsia="Times New Roman" w:hAnsi="Times New Roman" w:cs="Times New Roman"/>
-          <w:kern w:val="0"/>
-          <w:lang w:eastAsia="es-MX"/>
-          <w14:ligatures w14:val="none"/>
-        </w:rPr>
-        <w:t>academic</w:t>
-      </w:r>
-      <w:proofErr w:type="spellEnd"/>
-      <w:r>
-        <w:rPr>
-          <w:rFonts w:ascii="Times New Roman" w:eastAsia="Times New Roman" w:hAnsi="Times New Roman" w:cs="Times New Roman"/>
-          <w:kern w:val="0"/>
-          <w:lang w:eastAsia="es-MX"/>
-          <w14:ligatures w14:val="none"/>
-        </w:rPr>
-        <w:t xml:space="preserve"> </w:t>
-      </w:r>
-      <w:proofErr w:type="spellStart"/>
-      <w:r>
-        <w:rPr>
-          <w:rFonts w:ascii="Times New Roman" w:eastAsia="Times New Roman" w:hAnsi="Times New Roman" w:cs="Times New Roman"/>
-          <w:kern w:val="0"/>
-          <w:lang w:eastAsia="es-MX"/>
-          <w14:ligatures w14:val="none"/>
-        </w:rPr>
-        <w:t>success</w:t>
-      </w:r>
-      <w:proofErr w:type="spellEnd"/>
-      <w:r>
-        <w:rPr>
-          <w:rFonts w:ascii="Times New Roman" w:eastAsia="Times New Roman" w:hAnsi="Times New Roman" w:cs="Times New Roman"/>
-          <w:kern w:val="0"/>
-          <w:lang w:eastAsia="es-MX"/>
-          <w14:ligatures w14:val="none"/>
-        </w:rPr>
-        <w:t xml:space="preserve"> </w:t>
-      </w:r>
-      <w:proofErr w:type="spellStart"/>
-      <w:r>
-        <w:rPr>
-          <w:rFonts w:ascii="Times New Roman" w:eastAsia="Times New Roman" w:hAnsi="Times New Roman" w:cs="Times New Roman"/>
-          <w:kern w:val="0"/>
-          <w:lang w:eastAsia="es-MX"/>
-          <w14:ligatures w14:val="none"/>
-        </w:rPr>
-        <w:t>on</w:t>
-      </w:r>
-      <w:proofErr w:type="spellEnd"/>
-      <w:r>
-        <w:rPr>
-          <w:rFonts w:ascii="Times New Roman" w:eastAsia="Times New Roman" w:hAnsi="Times New Roman" w:cs="Times New Roman"/>
-          <w:kern w:val="0"/>
-          <w:lang w:eastAsia="es-MX"/>
-          <w14:ligatures w14:val="none"/>
-        </w:rPr>
-        <w:t xml:space="preserve"> social and </w:t>
-      </w:r>
-      <w:proofErr w:type="spellStart"/>
-      <w:r>
-        <w:rPr>
-          <w:rFonts w:ascii="Times New Roman" w:eastAsia="Times New Roman" w:hAnsi="Times New Roman" w:cs="Times New Roman"/>
-          <w:kern w:val="0"/>
-          <w:lang w:eastAsia="es-MX"/>
-          <w14:ligatures w14:val="none"/>
-        </w:rPr>
-        <w:t>emotional</w:t>
-      </w:r>
-      <w:proofErr w:type="spellEnd"/>
-      <w:r>
-        <w:rPr>
-          <w:rFonts w:ascii="Times New Roman" w:eastAsia="Times New Roman" w:hAnsi="Times New Roman" w:cs="Times New Roman"/>
-          <w:kern w:val="0"/>
-          <w:lang w:eastAsia="es-MX"/>
-          <w14:ligatures w14:val="none"/>
-        </w:rPr>
-        <w:t xml:space="preserve"> </w:t>
-      </w:r>
-      <w:proofErr w:type="spellStart"/>
-      <w:r>
-        <w:rPr>
-          <w:rFonts w:ascii="Times New Roman" w:eastAsia="Times New Roman" w:hAnsi="Times New Roman" w:cs="Times New Roman"/>
-          <w:kern w:val="0"/>
-          <w:lang w:eastAsia="es-MX"/>
-          <w14:ligatures w14:val="none"/>
-        </w:rPr>
-        <w:t>learning</w:t>
-      </w:r>
-      <w:proofErr w:type="spellEnd"/>
-      <w:r>
-        <w:rPr>
-          <w:rFonts w:ascii="Times New Roman" w:eastAsia="Times New Roman" w:hAnsi="Times New Roman" w:cs="Times New Roman"/>
-          <w:kern w:val="0"/>
-          <w:lang w:eastAsia="es-MX"/>
-          <w14:ligatures w14:val="none"/>
-        </w:rPr>
-        <w:t xml:space="preserve">: </w:t>
-      </w:r>
-      <w:proofErr w:type="spellStart"/>
-      <w:proofErr w:type="gramStart"/>
-      <w:r>
-        <w:rPr>
-          <w:rFonts w:ascii="Times New Roman" w:eastAsia="Times New Roman" w:hAnsi="Times New Roman" w:cs="Times New Roman"/>
-          <w:kern w:val="0"/>
-          <w:lang w:eastAsia="es-MX"/>
-          <w14:ligatures w14:val="none"/>
-        </w:rPr>
-        <w:t>What</w:t>
-      </w:r>
-      <w:proofErr w:type="spellEnd"/>
-      <w:r>
-        <w:rPr>
-          <w:rFonts w:ascii="Times New Roman" w:eastAsia="Times New Roman" w:hAnsi="Times New Roman" w:cs="Times New Roman"/>
-          <w:kern w:val="0"/>
-          <w:lang w:eastAsia="es-MX"/>
-          <w14:ligatures w14:val="none"/>
-        </w:rPr>
-        <w:t xml:space="preserve"> </w:t>
-      </w:r>
-      <w:proofErr w:type="spellStart"/>
-      <w:r>
-        <w:rPr>
-          <w:rFonts w:ascii="Times New Roman" w:eastAsia="Times New Roman" w:hAnsi="Times New Roman" w:cs="Times New Roman"/>
-          <w:kern w:val="0"/>
-          <w:lang w:eastAsia="es-MX"/>
-          <w14:ligatures w14:val="none"/>
-        </w:rPr>
-        <w:t>does</w:t>
-      </w:r>
-      <w:proofErr w:type="spellEnd"/>
-      <w:r>
-        <w:rPr>
-          <w:rFonts w:ascii="Times New Roman" w:eastAsia="Times New Roman" w:hAnsi="Times New Roman" w:cs="Times New Roman"/>
-          <w:kern w:val="0"/>
-          <w:lang w:eastAsia="es-MX"/>
-          <w14:ligatures w14:val="none"/>
-        </w:rPr>
-        <w:t xml:space="preserve"> the </w:t>
-      </w:r>
-      <w:proofErr w:type="spellStart"/>
-      <w:r>
-        <w:rPr>
-          <w:rFonts w:ascii="Times New Roman" w:eastAsia="Times New Roman" w:hAnsi="Times New Roman" w:cs="Times New Roman"/>
-          <w:kern w:val="0"/>
-          <w:lang w:eastAsia="es-MX"/>
-          <w14:ligatures w14:val="none"/>
-        </w:rPr>
-        <w:t>research</w:t>
-      </w:r>
-      <w:proofErr w:type="spellEnd"/>
-      <w:r>
-        <w:rPr>
-          <w:rFonts w:ascii="Times New Roman" w:eastAsia="Times New Roman" w:hAnsi="Times New Roman" w:cs="Times New Roman"/>
-          <w:kern w:val="0"/>
-          <w:lang w:eastAsia="es-MX"/>
-          <w14:ligatures w14:val="none"/>
-        </w:rPr>
-        <w:t xml:space="preserve"> </w:t>
-      </w:r>
-      <w:proofErr w:type="spellStart"/>
-      <w:r>
-        <w:rPr>
-          <w:rFonts w:ascii="Times New Roman" w:eastAsia="Times New Roman" w:hAnsi="Times New Roman" w:cs="Times New Roman"/>
-          <w:kern w:val="0"/>
-          <w:lang w:eastAsia="es-MX"/>
-          <w14:ligatures w14:val="none"/>
-        </w:rPr>
-        <w:t>say</w:t>
-      </w:r>
-      <w:proofErr w:type="spellEnd"/>
-      <w:r>
-        <w:rPr>
-          <w:rFonts w:ascii="Times New Roman" w:eastAsia="Times New Roman" w:hAnsi="Times New Roman" w:cs="Times New Roman"/>
-          <w:kern w:val="0"/>
-          <w:lang w:eastAsia="es-MX"/>
-          <w14:ligatures w14:val="none"/>
-        </w:rPr>
-        <w:t>?</w:t>
-      </w:r>
-      <w:proofErr w:type="gramEnd"/>
-      <w:r>
-        <w:rPr>
-          <w:rFonts w:ascii="Times New Roman" w:eastAsia="Times New Roman" w:hAnsi="Times New Roman" w:cs="Times New Roman"/>
-          <w:kern w:val="0"/>
-          <w:lang w:eastAsia="es-MX"/>
-          <w14:ligatures w14:val="none"/>
-        </w:rPr>
-        <w:t xml:space="preserve"> Teachers </w:t>
-      </w:r>
-      <w:proofErr w:type="spellStart"/>
-      <w:r>
-        <w:rPr>
-          <w:rFonts w:ascii="Times New Roman" w:eastAsia="Times New Roman" w:hAnsi="Times New Roman" w:cs="Times New Roman"/>
-          <w:kern w:val="0"/>
-          <w:lang w:eastAsia="es-MX"/>
-          <w14:ligatures w14:val="none"/>
-        </w:rPr>
-        <w:t>College</w:t>
-      </w:r>
-      <w:proofErr w:type="spellEnd"/>
-      <w:r>
-        <w:rPr>
-          <w:rFonts w:ascii="Times New Roman" w:eastAsia="Times New Roman" w:hAnsi="Times New Roman" w:cs="Times New Roman"/>
-          <w:kern w:val="0"/>
-          <w:lang w:eastAsia="es-MX"/>
-          <w14:ligatures w14:val="none"/>
-        </w:rPr>
-        <w:t xml:space="preserve"> </w:t>
-      </w:r>
-      <w:proofErr w:type="spellStart"/>
-      <w:r>
-        <w:rPr>
-          <w:rFonts w:ascii="Times New Roman" w:eastAsia="Times New Roman" w:hAnsi="Times New Roman" w:cs="Times New Roman"/>
-          <w:kern w:val="0"/>
-          <w:lang w:eastAsia="es-MX"/>
-          <w14:ligatures w14:val="none"/>
-        </w:rPr>
-        <w:t>Press</w:t>
-      </w:r>
-      <w:proofErr w:type="spellEnd"/>
-      <w:r>
-        <w:rPr>
-          <w:rFonts w:ascii="Times New Roman" w:eastAsia="Times New Roman" w:hAnsi="Times New Roman" w:cs="Times New Roman"/>
-          <w:kern w:val="0"/>
-          <w:lang w:eastAsia="es-MX"/>
-          <w14:ligatures w14:val="none"/>
-        </w:rPr>
-        <w:t>).</w:t>
+        <w:t>El portafolio, como herramienta reflexiva, permite la autoevaluación y muestra la evolución del aprendizaje. En el contexto de la educación socioemocional, un portafolio no solo refleja lo que hemos aprendido, sino cómo nos sentimos y cómo hemos crecido emocional y socialmente. Según Zins et al. (2004), el uso de portafolios en la educación socioemocional apoya la metacognición, la autorregulación y la autoconciencia (Zins, J. E., Weissberg, R. P., Wang, M. C., &amp; Walberg, H. J. (2004). Building academic success on social and emotional learning: What does the research say? Teachers College Press).</w:t>
       </w:r>
     </w:p>
     <w:p>
@@ -4209,69 +1742,8 @@
           <w:numId w:val="15"/>
         </w:numPr>
       </w:pPr>
-      <w:proofErr w:type="spellStart"/>
-      <w:r>
-        <w:t>Collaborative</w:t>
-      </w:r>
-      <w:proofErr w:type="spellEnd"/>
-      <w:r>
-        <w:t xml:space="preserve"> for </w:t>
-      </w:r>
-      <w:proofErr w:type="spellStart"/>
-      <w:r>
-        <w:t>Academic</w:t>
-      </w:r>
-      <w:proofErr w:type="spellEnd"/>
-      <w:r>
-        <w:t xml:space="preserve">, Social, and </w:t>
-      </w:r>
-      <w:proofErr w:type="spellStart"/>
-      <w:r>
-        <w:t>Emotional</w:t>
-      </w:r>
-      <w:proofErr w:type="spellEnd"/>
-      <w:r>
-        <w:t xml:space="preserve"> </w:t>
-      </w:r>
-      <w:proofErr w:type="spellStart"/>
-      <w:r>
-        <w:t>Learning</w:t>
-      </w:r>
-      <w:proofErr w:type="spellEnd"/>
-      <w:r>
-        <w:t xml:space="preserve">. (2020). </w:t>
-      </w:r>
-      <w:proofErr w:type="spellStart"/>
-      <w:r>
-        <w:t>Effective</w:t>
-      </w:r>
-      <w:proofErr w:type="spellEnd"/>
-      <w:r>
-        <w:t xml:space="preserve"> social and </w:t>
-      </w:r>
-      <w:proofErr w:type="spellStart"/>
-      <w:r>
-        <w:t>emotional</w:t>
-      </w:r>
-      <w:proofErr w:type="spellEnd"/>
-      <w:r>
-        <w:t xml:space="preserve"> </w:t>
-      </w:r>
-      <w:proofErr w:type="spellStart"/>
-      <w:r>
-        <w:t>learning</w:t>
-      </w:r>
-      <w:proofErr w:type="spellEnd"/>
-      <w:r>
-        <w:t xml:space="preserve"> </w:t>
-      </w:r>
-      <w:proofErr w:type="spellStart"/>
-      <w:r>
-        <w:t>programs</w:t>
-      </w:r>
-      <w:proofErr w:type="spellEnd"/>
-      <w:r>
-        <w:t>: CASEL guide.</w:t>
+      <w:r>
+        <w:t>Collaborative for Academic, Social, and Emotional Learning. (2020). Effective social and emotional learning programs: CASEL guide.</w:t>
       </w:r>
     </w:p>
     <w:p>
@@ -4281,131 +1753,9 @@
           <w:numId w:val="15"/>
         </w:numPr>
       </w:pPr>
-      <w:proofErr w:type="spellStart"/>
       <w:r>
         <w:lastRenderedPageBreak/>
-        <w:t>Zins</w:t>
-      </w:r>
-      <w:proofErr w:type="spellEnd"/>
-      <w:r>
-        <w:t xml:space="preserve">, J. E., </w:t>
-      </w:r>
-      <w:proofErr w:type="spellStart"/>
-      <w:r>
-        <w:t>Weissberg</w:t>
-      </w:r>
-      <w:proofErr w:type="spellEnd"/>
-      <w:r>
-        <w:t xml:space="preserve">, R. P., Wang, M. C., &amp; </w:t>
-      </w:r>
-      <w:proofErr w:type="spellStart"/>
-      <w:r>
-        <w:t>Walberg</w:t>
-      </w:r>
-      <w:proofErr w:type="spellEnd"/>
-      <w:r>
-        <w:t xml:space="preserve">, H. J. (2004). </w:t>
-      </w:r>
-      <w:proofErr w:type="spellStart"/>
-      <w:r>
-        <w:t>Building</w:t>
-      </w:r>
-      <w:proofErr w:type="spellEnd"/>
-      <w:r>
-        <w:t xml:space="preserve"> </w:t>
-      </w:r>
-      <w:proofErr w:type="spellStart"/>
-      <w:r>
-        <w:t>academic</w:t>
-      </w:r>
-      <w:proofErr w:type="spellEnd"/>
-      <w:r>
-        <w:t xml:space="preserve"> </w:t>
-      </w:r>
-      <w:proofErr w:type="spellStart"/>
-      <w:r>
-        <w:t>success</w:t>
-      </w:r>
-      <w:proofErr w:type="spellEnd"/>
-      <w:r>
-        <w:t xml:space="preserve"> </w:t>
-      </w:r>
-      <w:proofErr w:type="spellStart"/>
-      <w:r>
-        <w:t>on</w:t>
-      </w:r>
-      <w:proofErr w:type="spellEnd"/>
-      <w:r>
-        <w:t xml:space="preserve"> social and </w:t>
-      </w:r>
-      <w:proofErr w:type="spellStart"/>
-      <w:r>
-        <w:t>emotional</w:t>
-      </w:r>
-      <w:proofErr w:type="spellEnd"/>
-      <w:r>
-        <w:t xml:space="preserve"> </w:t>
-      </w:r>
-      <w:proofErr w:type="spellStart"/>
-      <w:r>
-        <w:t>learning</w:t>
-      </w:r>
-      <w:proofErr w:type="spellEnd"/>
-      <w:r>
-        <w:t xml:space="preserve">: </w:t>
-      </w:r>
-      <w:proofErr w:type="spellStart"/>
-      <w:proofErr w:type="gramStart"/>
-      <w:r>
-        <w:t>What</w:t>
-      </w:r>
-      <w:proofErr w:type="spellEnd"/>
-      <w:r>
-        <w:t xml:space="preserve"> </w:t>
-      </w:r>
-      <w:proofErr w:type="spellStart"/>
-      <w:r>
-        <w:t>does</w:t>
-      </w:r>
-      <w:proofErr w:type="spellEnd"/>
-      <w:r>
-        <w:t xml:space="preserve"> the </w:t>
-      </w:r>
-      <w:proofErr w:type="spellStart"/>
-      <w:r>
-        <w:t>research</w:t>
-      </w:r>
-      <w:proofErr w:type="spellEnd"/>
-      <w:r>
-        <w:t xml:space="preserve"> </w:t>
-      </w:r>
-      <w:proofErr w:type="spellStart"/>
-      <w:r>
-        <w:t>say</w:t>
-      </w:r>
-      <w:proofErr w:type="spellEnd"/>
-      <w:r>
-        <w:t>?</w:t>
-      </w:r>
-      <w:proofErr w:type="gramEnd"/>
-      <w:r>
-        <w:t xml:space="preserve"> Teachers </w:t>
-      </w:r>
-      <w:proofErr w:type="spellStart"/>
-      <w:r>
-        <w:t>College</w:t>
-      </w:r>
-      <w:proofErr w:type="spellEnd"/>
-      <w:r>
-        <w:t xml:space="preserve"> </w:t>
-      </w:r>
-      <w:proofErr w:type="spellStart"/>
-      <w:r>
-        <w:t>Press</w:t>
-      </w:r>
-      <w:proofErr w:type="spellEnd"/>
-      <w:r>
-        <w:t>.</w:t>
+        <w:t>Zins, J. E., Weissberg, R. P., Wang, M. C., &amp; Walberg, H. J. (2004). Building academic success on social and emotional learning: What does the research say? Teachers College Press.</w:t>
       </w:r>
     </w:p>
     <w:p>
@@ -4780,7 +2130,7 @@
 </file>
 
 <file path=word/numbering.xml><?xml version="1.0" encoding="utf-8"?>
-<w:numbering xmlns:wpc="http://schemas.microsoft.com/office/word/2010/wordprocessingCanvas" xmlns:cx="http://schemas.microsoft.com/office/drawing/2014/chartex" xmlns:cx1="http://schemas.microsoft.com/office/drawing/2015/9/8/chartex" xmlns:cx2="http://schemas.microsoft.com/office/drawing/2015/10/21/chartex" xmlns:cx3="http://schemas.microsoft.com/office/drawing/2016/5/9/chartex" xmlns:cx4="http://schemas.microsoft.com/office/drawing/2016/5/10/chartex" xmlns:cx5="http://schemas.microsoft.com/office/drawing/2016/5/11/chartex" xmlns:cx6="http://schemas.microsoft.com/office/drawing/2016/5/12/chartex" xmlns:cx7="http://schemas.microsoft.com/office/drawing/2016/5/13/chartex" xmlns:cx8="http://schemas.microsoft.com/office/drawing/2016/5/14/chartex" xmlns:mc="http://schemas.openxmlformats.org/markup-compatibility/2006" xmlns:aink="http://schemas.microsoft.com/office/drawing/2016/ink" xmlns:am3d="http://schemas.microsoft.com/office/drawing/2017/model3d" xmlns:o="urn:schemas-microsoft-com:office:office" xmlns:oel="http://schemas.microsoft.com/office/2019/extlst" xmlns:r="http://schemas.openxmlformats.org/officeDocument/2006/relationships" xmlns:m="http://schemas.openxmlformats.org/officeDocument/2006/math" xmlns:v="urn:schemas-microsoft-com:vml" xmlns:wp14="http://schemas.microsoft.com/office/word/2010/wordprocessingDrawing" xmlns:wp="http://schemas.openxmlformats.org/drawingml/2006/wordprocessingDrawing" xmlns:w10="urn:schemas-microsoft-com:office:word" xmlns:w="http://schemas.openxmlformats.org/wordprocessingml/2006/main" xmlns:w14="http://schemas.microsoft.com/office/word/2010/wordml" xmlns:w15="http://schemas.microsoft.com/office/word/2012/wordml" xmlns:w16cex="http://schemas.microsoft.com/office/word/2018/wordml/cex" xmlns:w16cid="http://schemas.microsoft.com/office/word/2016/wordml/cid" xmlns:w16="http://schemas.microsoft.com/office/word/2018/wordml" xmlns:w16du="http://schemas.microsoft.com/office/word/2023/wordml/word16du" xmlns:w16sdtdh="http://schemas.microsoft.com/office/word/2020/wordml/sdtdatahash" xmlns:w16se="http://schemas.microsoft.com/office/word/2015/wordml/symex" xmlns:wpg="http://schemas.microsoft.com/office/word/2010/wordprocessingGroup" xmlns:wpi="http://schemas.microsoft.com/office/word/2010/wordprocessingInk" xmlns:wne="http://schemas.microsoft.com/office/word/2006/wordml" xmlns:wps="http://schemas.microsoft.com/office/word/2010/wordprocessingShape" mc:Ignorable="w14 w15 w16se w16cid w16 w16cex w16sdtdh w16du wp14">
+<w:numbering xmlns:wpc="http://schemas.microsoft.com/office/word/2010/wordprocessingCanvas" xmlns:cx="http://schemas.microsoft.com/office/drawing/2014/chartex" xmlns:cx1="http://schemas.microsoft.com/office/drawing/2015/9/8/chartex" xmlns:cx2="http://schemas.microsoft.com/office/drawing/2015/10/21/chartex" xmlns:cx3="http://schemas.microsoft.com/office/drawing/2016/5/9/chartex" xmlns:cx4="http://schemas.microsoft.com/office/drawing/2016/5/10/chartex" xmlns:cx5="http://schemas.microsoft.com/office/drawing/2016/5/11/chartex" xmlns:cx6="http://schemas.microsoft.com/office/drawing/2016/5/12/chartex" xmlns:cx7="http://schemas.microsoft.com/office/drawing/2016/5/13/chartex" xmlns:cx8="http://schemas.microsoft.com/office/drawing/2016/5/14/chartex" xmlns:mc="http://schemas.openxmlformats.org/markup-compatibility/2006" xmlns:aink="http://schemas.microsoft.com/office/drawing/2016/ink" xmlns:am3d="http://schemas.microsoft.com/office/drawing/2017/model3d" xmlns:o="urn:schemas-microsoft-com:office:office" xmlns:oel="http://schemas.microsoft.com/office/2019/extlst" xmlns:r="http://schemas.openxmlformats.org/officeDocument/2006/relationships" xmlns:m="http://schemas.openxmlformats.org/officeDocument/2006/math" xmlns:v="urn:schemas-microsoft-com:vml" xmlns:wp14="http://schemas.microsoft.com/office/word/2010/wordprocessingDrawing" xmlns:wp="http://schemas.openxmlformats.org/drawingml/2006/wordprocessingDrawing" xmlns:w10="urn:schemas-microsoft-com:office:word" xmlns:w="http://schemas.openxmlformats.org/wordprocessingml/2006/main" xmlns:w14="http://schemas.microsoft.com/office/word/2010/wordml" xmlns:w15="http://schemas.microsoft.com/office/word/2012/wordml" xmlns:w16cex="http://schemas.microsoft.com/office/word/2018/wordml/cex" xmlns:w16cid="http://schemas.microsoft.com/office/word/2016/wordml/cid" xmlns:w16="http://schemas.microsoft.com/office/word/2018/wordml" xmlns:w16du="http://schemas.microsoft.com/office/word/2023/wordml/word16du" xmlns:w16sdtdh="http://schemas.microsoft.com/office/word/2020/wordml/sdtdatahash" xmlns:w16sdtfl="http://schemas.microsoft.com/office/word/2024/wordml/sdtformatlock" xmlns:w16se="http://schemas.microsoft.com/office/word/2015/wordml/symex" xmlns:wpg="http://schemas.microsoft.com/office/word/2010/wordprocessingGroup" xmlns:wpi="http://schemas.microsoft.com/office/word/2010/wordprocessingInk" xmlns:wne="http://schemas.microsoft.com/office/word/2006/wordml" xmlns:wps="http://schemas.microsoft.com/office/word/2010/wordprocessingShape" mc:Ignorable="w14 w15 w16se w16cid w16 w16cex w16sdtdh w16sdtfl w16du wp14">
   <w:abstractNum w:abstractNumId="0" w15:restartNumberingAfterBreak="0">
     <w:nsid w:val="049F008D"/>
     <w:multiLevelType w:val="multilevel"/>
@@ -6957,7 +4307,7 @@
 </file>
 
 <file path=word/styles.xml><?xml version="1.0" encoding="utf-8"?>
-<w:styles xmlns:mc="http://schemas.openxmlformats.org/markup-compatibility/2006" xmlns:r="http://schemas.openxmlformats.org/officeDocument/2006/relationships" xmlns:w="http://schemas.openxmlformats.org/wordprocessingml/2006/main" xmlns:w14="http://schemas.microsoft.com/office/word/2010/wordml" xmlns:w15="http://schemas.microsoft.com/office/word/2012/wordml" xmlns:w16cex="http://schemas.microsoft.com/office/word/2018/wordml/cex" xmlns:w16cid="http://schemas.microsoft.com/office/word/2016/wordml/cid" xmlns:w16="http://schemas.microsoft.com/office/word/2018/wordml" xmlns:w16du="http://schemas.microsoft.com/office/word/2023/wordml/word16du" xmlns:w16sdtdh="http://schemas.microsoft.com/office/word/2020/wordml/sdtdatahash" xmlns:w16se="http://schemas.microsoft.com/office/word/2015/wordml/symex" mc:Ignorable="w14 w15 w16se w16cid w16 w16cex w16sdtdh w16du">
+<w:styles xmlns:mc="http://schemas.openxmlformats.org/markup-compatibility/2006" xmlns:r="http://schemas.openxmlformats.org/officeDocument/2006/relationships" xmlns:w="http://schemas.openxmlformats.org/wordprocessingml/2006/main" xmlns:w14="http://schemas.microsoft.com/office/word/2010/wordml" xmlns:w15="http://schemas.microsoft.com/office/word/2012/wordml" xmlns:w16cex="http://schemas.microsoft.com/office/word/2018/wordml/cex" xmlns:w16cid="http://schemas.microsoft.com/office/word/2016/wordml/cid" xmlns:w16="http://schemas.microsoft.com/office/word/2018/wordml" xmlns:w16du="http://schemas.microsoft.com/office/word/2023/wordml/word16du" xmlns:w16sdtdh="http://schemas.microsoft.com/office/word/2020/wordml/sdtdatahash" xmlns:w16sdtfl="http://schemas.microsoft.com/office/word/2024/wordml/sdtformatlock" xmlns:w16se="http://schemas.microsoft.com/office/word/2015/wordml/symex" mc:Ignorable="w14 w15 w16se w16cid w16 w16cex w16sdtdh w16sdtfl w16du">
   <w:docDefaults>
     <w:rPrDefault>
       <w:rPr>
@@ -7559,6 +4909,7 @@
   <w:style w:type="character" w:default="1" w:styleId="Fuentedeprrafopredeter">
     <w:name w:val="Default Paragraph Font"/>
     <w:uiPriority w:val="1"/>
+    <w:semiHidden/>
     <w:unhideWhenUsed/>
   </w:style>
   <w:style w:type="table" w:default="1" w:styleId="Tablanormal">

</xml_diff>